<commit_message>
:sparkles: edit lab3 proga
</commit_message>
<xml_diff>
--- a/Программирование/Viacheslav/lab3/lab3.docx
+++ b/Программирование/Viacheslav/lab3/lab3.docx
@@ -459,514 +459,710 @@
     </w:p>
     <w:p>
       <w:pPr>
+        <w:pStyle w:val="a9"/>
         <w:shd w:val="clear" w:color="auto" w:fill="FFFFFF"/>
-        <w:spacing w:after="100" w:afterAutospacing="1" w:line="240" w:lineRule="auto"/>
-        <w:rPr>
-          <w:rFonts w:ascii="Times New Roman" w:eastAsia="Times New Roman" w:hAnsi="Times New Roman" w:cs="Times New Roman"/>
-          <w:color w:val="212529"/>
-          <w:sz w:val="24"/>
-          <w:szCs w:val="24"/>
-          <w:lang w:eastAsia="ru-RU"/>
-        </w:rPr>
-      </w:pPr>
-      <w:r>
-        <w:rPr>
-          <w:rFonts w:ascii="Times New Roman" w:eastAsia="Times New Roman" w:hAnsi="Times New Roman" w:cs="Times New Roman"/>
-          <w:color w:val="212529"/>
-          <w:sz w:val="24"/>
-          <w:szCs w:val="24"/>
-          <w:lang w:eastAsia="ru-RU"/>
-        </w:rPr>
-        <w:t>На основе базового класса </w:t>
-      </w:r>
-      <w:r>
-        <w:rPr>
-          <w:rFonts w:ascii="Times New Roman" w:eastAsia="Times New Roman" w:hAnsi="Times New Roman" w:cs="Times New Roman"/>
-          <w:color w:val="E83E8C"/>
-          <w:sz w:val="21"/>
-          <w:szCs w:val="21"/>
-          <w:lang w:eastAsia="ru-RU"/>
-        </w:rPr>
-        <w:t>Pokemon</w:t>
-      </w:r>
-      <w:r>
-        <w:rPr>
-          <w:rFonts w:ascii="Times New Roman" w:eastAsia="Times New Roman" w:hAnsi="Times New Roman" w:cs="Times New Roman"/>
-          <w:color w:val="212529"/>
-          <w:sz w:val="24"/>
-          <w:szCs w:val="24"/>
-          <w:lang w:eastAsia="ru-RU"/>
-        </w:rPr>
-        <w:t> написать свои классы для заданных видов покемонов. Каждый вид покемона должен иметь один или два типа и стандартные базовые характеристики:</w:t>
+        <w:spacing w:before="0" w:beforeAutospacing="0" w:after="0" w:afterAutospacing="0"/>
+        <w:rPr>
+          <w:rFonts w:ascii="Segoe UI" w:hAnsi="Segoe UI" w:cs="Segoe UI"/>
+          <w:color w:val="212529"/>
+          <w:sz w:val="22"/>
+          <w:szCs w:val="22"/>
+        </w:rPr>
+      </w:pPr>
+      <w:r>
+        <w:rPr>
+          <w:rStyle w:val="ac"/>
+          <w:rFonts w:ascii="Segoe UI" w:hAnsi="Segoe UI" w:cs="Segoe UI"/>
+          <w:color w:val="212529"/>
+          <w:sz w:val="22"/>
+          <w:szCs w:val="22"/>
+        </w:rPr>
+        <w:t>Программа должна удовлетворять следующим требованиям:</w:t>
       </w:r>
     </w:p>
     <w:p>
       <w:pPr>
         <w:numPr>
           <w:ilvl w:val="0"/>
-          <w:numId w:val="2"/>
+          <w:numId w:val="3"/>
         </w:numPr>
         <w:shd w:val="clear" w:color="auto" w:fill="FFFFFF"/>
-        <w:spacing w:before="100" w:beforeAutospacing="1" w:after="100" w:afterAutospacing="1" w:line="240" w:lineRule="auto"/>
-        <w:rPr>
-          <w:rFonts w:ascii="Times New Roman" w:eastAsia="Times New Roman" w:hAnsi="Times New Roman" w:cs="Times New Roman"/>
-          <w:color w:val="212529"/>
-          <w:sz w:val="24"/>
-          <w:szCs w:val="24"/>
-          <w:lang w:eastAsia="ru-RU"/>
-        </w:rPr>
-      </w:pPr>
-      <w:r>
-        <w:rPr>
-          <w:rFonts w:ascii="Times New Roman" w:eastAsia="Times New Roman" w:hAnsi="Times New Roman" w:cs="Times New Roman"/>
-          <w:color w:val="212529"/>
-          <w:sz w:val="24"/>
-          <w:szCs w:val="24"/>
-          <w:lang w:eastAsia="ru-RU"/>
-        </w:rPr>
-        <w:t>очки здоровья (HP)</w:t>
+        <w:spacing w:after="0" w:line="240" w:lineRule="auto"/>
+        <w:rPr>
+          <w:rFonts w:ascii="Segoe UI" w:hAnsi="Segoe UI" w:cs="Segoe UI"/>
+          <w:color w:val="212529"/>
+        </w:rPr>
+      </w:pPr>
+      <w:r>
+        <w:rPr>
+          <w:rFonts w:ascii="Segoe UI" w:hAnsi="Segoe UI" w:cs="Segoe UI"/>
+          <w:color w:val="212529"/>
+        </w:rPr>
+        <w:t>Доработанная модель должна соответствовать </w:t>
+      </w:r>
+      <w:r>
+        <w:rPr>
+          <w:rFonts w:ascii="Segoe UI" w:hAnsi="Segoe UI" w:cs="Segoe UI"/>
+          <w:color w:val="212529"/>
+        </w:rPr>
+        <w:t>принципам SOLID</w:t>
+      </w:r>
+      <w:r>
+        <w:rPr>
+          <w:rFonts w:ascii="Segoe UI" w:hAnsi="Segoe UI" w:cs="Segoe UI"/>
+          <w:color w:val="212529"/>
+        </w:rPr>
+        <w:t>.</w:t>
       </w:r>
     </w:p>
     <w:p>
       <w:pPr>
         <w:numPr>
           <w:ilvl w:val="0"/>
-          <w:numId w:val="2"/>
+          <w:numId w:val="3"/>
         </w:numPr>
         <w:shd w:val="clear" w:color="auto" w:fill="FFFFFF"/>
-        <w:spacing w:before="100" w:beforeAutospacing="1" w:after="100" w:afterAutospacing="1" w:line="240" w:lineRule="auto"/>
-        <w:rPr>
-          <w:rFonts w:ascii="Times New Roman" w:eastAsia="Times New Roman" w:hAnsi="Times New Roman" w:cs="Times New Roman"/>
-          <w:color w:val="212529"/>
-          <w:sz w:val="24"/>
-          <w:szCs w:val="24"/>
-          <w:lang w:eastAsia="ru-RU"/>
-        </w:rPr>
-      </w:pPr>
-      <w:r>
-        <w:rPr>
-          <w:rFonts w:ascii="Times New Roman" w:eastAsia="Times New Roman" w:hAnsi="Times New Roman" w:cs="Times New Roman"/>
-          <w:color w:val="212529"/>
-          <w:sz w:val="24"/>
-          <w:szCs w:val="24"/>
-          <w:lang w:eastAsia="ru-RU"/>
-        </w:rPr>
-        <w:t>атака (attack)</w:t>
+        <w:spacing w:after="0" w:line="240" w:lineRule="auto"/>
+        <w:rPr>
+          <w:rFonts w:ascii="Segoe UI" w:hAnsi="Segoe UI" w:cs="Segoe UI"/>
+          <w:color w:val="212529"/>
+        </w:rPr>
+      </w:pPr>
+      <w:r>
+        <w:rPr>
+          <w:rFonts w:ascii="Segoe UI" w:hAnsi="Segoe UI" w:cs="Segoe UI"/>
+          <w:color w:val="212529"/>
+        </w:rPr>
+        <w:t>Программа должна содержать как минимум два интерфейса и один абстрактный класс (номенклатура должна быть согласована с преподавателем).</w:t>
       </w:r>
     </w:p>
     <w:p>
       <w:pPr>
         <w:numPr>
           <w:ilvl w:val="0"/>
-          <w:numId w:val="2"/>
+          <w:numId w:val="3"/>
         </w:numPr>
         <w:shd w:val="clear" w:color="auto" w:fill="FFFFFF"/>
-        <w:spacing w:before="100" w:beforeAutospacing="1" w:after="100" w:afterAutospacing="1" w:line="240" w:lineRule="auto"/>
-        <w:rPr>
-          <w:rFonts w:ascii="Times New Roman" w:eastAsia="Times New Roman" w:hAnsi="Times New Roman" w:cs="Times New Roman"/>
-          <w:color w:val="212529"/>
-          <w:sz w:val="24"/>
-          <w:szCs w:val="24"/>
-          <w:lang w:eastAsia="ru-RU"/>
-        </w:rPr>
-      </w:pPr>
-      <w:r>
-        <w:rPr>
-          <w:rFonts w:ascii="Times New Roman" w:eastAsia="Times New Roman" w:hAnsi="Times New Roman" w:cs="Times New Roman"/>
-          <w:color w:val="212529"/>
-          <w:sz w:val="24"/>
-          <w:szCs w:val="24"/>
-          <w:lang w:eastAsia="ru-RU"/>
-        </w:rPr>
-        <w:t>защита (defense)</w:t>
+        <w:spacing w:after="0" w:line="240" w:lineRule="auto"/>
+        <w:rPr>
+          <w:rFonts w:ascii="Segoe UI" w:hAnsi="Segoe UI" w:cs="Segoe UI"/>
+          <w:color w:val="212529"/>
+        </w:rPr>
+      </w:pPr>
+      <w:r>
+        <w:rPr>
+          <w:rFonts w:ascii="Segoe UI" w:hAnsi="Segoe UI" w:cs="Segoe UI"/>
+          <w:color w:val="212529"/>
+        </w:rPr>
+        <w:t>В разработанных классах должны быть переопределены методы </w:t>
+      </w:r>
+      <w:proofErr w:type="gramStart"/>
+      <w:r>
+        <w:rPr>
+          <w:rStyle w:val="HTML"/>
+          <w:rFonts w:ascii="Consolas" w:eastAsiaTheme="minorHAnsi" w:hAnsi="Consolas"/>
+          <w:color w:val="E83E8C"/>
+          <w:sz w:val="22"/>
+          <w:szCs w:val="22"/>
+        </w:rPr>
+        <w:t>equals(</w:t>
+      </w:r>
+      <w:proofErr w:type="gramEnd"/>
+      <w:r>
+        <w:rPr>
+          <w:rStyle w:val="HTML"/>
+          <w:rFonts w:ascii="Consolas" w:eastAsiaTheme="minorHAnsi" w:hAnsi="Consolas"/>
+          <w:color w:val="E83E8C"/>
+          <w:sz w:val="22"/>
+          <w:szCs w:val="22"/>
+        </w:rPr>
+        <w:t>)</w:t>
+      </w:r>
+      <w:r>
+        <w:rPr>
+          <w:rFonts w:ascii="Segoe UI" w:hAnsi="Segoe UI" w:cs="Segoe UI"/>
+          <w:color w:val="212529"/>
+        </w:rPr>
+        <w:t>, </w:t>
+      </w:r>
+      <w:r>
+        <w:rPr>
+          <w:rStyle w:val="HTML"/>
+          <w:rFonts w:ascii="Consolas" w:eastAsiaTheme="minorHAnsi" w:hAnsi="Consolas"/>
+          <w:color w:val="E83E8C"/>
+          <w:sz w:val="22"/>
+          <w:szCs w:val="22"/>
+        </w:rPr>
+        <w:t>toString()</w:t>
+      </w:r>
+      <w:r>
+        <w:rPr>
+          <w:rFonts w:ascii="Segoe UI" w:hAnsi="Segoe UI" w:cs="Segoe UI"/>
+          <w:color w:val="212529"/>
+        </w:rPr>
+        <w:t> и </w:t>
+      </w:r>
+      <w:r>
+        <w:rPr>
+          <w:rStyle w:val="HTML"/>
+          <w:rFonts w:ascii="Consolas" w:eastAsiaTheme="minorHAnsi" w:hAnsi="Consolas"/>
+          <w:color w:val="E83E8C"/>
+          <w:sz w:val="22"/>
+          <w:szCs w:val="22"/>
+        </w:rPr>
+        <w:t>hashCode()</w:t>
+      </w:r>
+      <w:r>
+        <w:rPr>
+          <w:rFonts w:ascii="Segoe UI" w:hAnsi="Segoe UI" w:cs="Segoe UI"/>
+          <w:color w:val="212529"/>
+        </w:rPr>
+        <w:t>.</w:t>
       </w:r>
     </w:p>
     <w:p>
       <w:pPr>
         <w:numPr>
           <w:ilvl w:val="0"/>
-          <w:numId w:val="2"/>
+          <w:numId w:val="3"/>
         </w:numPr>
         <w:shd w:val="clear" w:color="auto" w:fill="FFFFFF"/>
-        <w:spacing w:before="100" w:beforeAutospacing="1" w:after="100" w:afterAutospacing="1" w:line="240" w:lineRule="auto"/>
-        <w:rPr>
-          <w:rFonts w:ascii="Times New Roman" w:eastAsia="Times New Roman" w:hAnsi="Times New Roman" w:cs="Times New Roman"/>
-          <w:color w:val="212529"/>
-          <w:sz w:val="24"/>
-          <w:szCs w:val="24"/>
-          <w:lang w:eastAsia="ru-RU"/>
-        </w:rPr>
-      </w:pPr>
-      <w:r>
-        <w:rPr>
-          <w:rFonts w:ascii="Times New Roman" w:eastAsia="Times New Roman" w:hAnsi="Times New Roman" w:cs="Times New Roman"/>
-          <w:color w:val="212529"/>
-          <w:sz w:val="24"/>
-          <w:szCs w:val="24"/>
-          <w:lang w:eastAsia="ru-RU"/>
-        </w:rPr>
-        <w:t>специальная атака (special attack)</w:t>
+        <w:spacing w:after="0" w:line="240" w:lineRule="auto"/>
+        <w:rPr>
+          <w:rFonts w:ascii="Segoe UI" w:hAnsi="Segoe UI" w:cs="Segoe UI"/>
+          <w:color w:val="212529"/>
+        </w:rPr>
+      </w:pPr>
+      <w:r>
+        <w:rPr>
+          <w:rFonts w:ascii="Segoe UI" w:hAnsi="Segoe UI" w:cs="Segoe UI"/>
+          <w:color w:val="212529"/>
+        </w:rPr>
+        <w:t>Программа должна содержать как минимум один перечисляемый тип (enum).</w:t>
+      </w:r>
+    </w:p>
+    <w:p>
+      <w:pPr>
+        <w:pStyle w:val="a9"/>
+        <w:shd w:val="clear" w:color="auto" w:fill="FFFFFF"/>
+        <w:spacing w:before="0" w:beforeAutospacing="0" w:after="0" w:afterAutospacing="0"/>
+        <w:rPr>
+          <w:rFonts w:ascii="Segoe UI" w:hAnsi="Segoe UI" w:cs="Segoe UI"/>
+          <w:color w:val="212529"/>
+          <w:sz w:val="22"/>
+          <w:szCs w:val="22"/>
+        </w:rPr>
+      </w:pPr>
+      <w:r>
+        <w:rPr>
+          <w:rStyle w:val="ac"/>
+          <w:rFonts w:ascii="Segoe UI" w:hAnsi="Segoe UI" w:cs="Segoe UI"/>
+          <w:color w:val="212529"/>
+          <w:sz w:val="22"/>
+          <w:szCs w:val="22"/>
+        </w:rPr>
+        <w:t>Порядок выполнения работы:</w:t>
       </w:r>
     </w:p>
     <w:p>
       <w:pPr>
         <w:numPr>
           <w:ilvl w:val="0"/>
-          <w:numId w:val="2"/>
+          <w:numId w:val="4"/>
         </w:numPr>
         <w:shd w:val="clear" w:color="auto" w:fill="FFFFFF"/>
-        <w:spacing w:before="100" w:beforeAutospacing="1" w:after="100" w:afterAutospacing="1" w:line="240" w:lineRule="auto"/>
-        <w:rPr>
-          <w:rFonts w:ascii="Times New Roman" w:eastAsia="Times New Roman" w:hAnsi="Times New Roman" w:cs="Times New Roman"/>
-          <w:color w:val="212529"/>
-          <w:sz w:val="24"/>
-          <w:szCs w:val="24"/>
-          <w:lang w:eastAsia="ru-RU"/>
-        </w:rPr>
-      </w:pPr>
-      <w:r>
-        <w:rPr>
-          <w:rFonts w:ascii="Times New Roman" w:eastAsia="Times New Roman" w:hAnsi="Times New Roman" w:cs="Times New Roman"/>
-          <w:color w:val="212529"/>
-          <w:sz w:val="24"/>
-          <w:szCs w:val="24"/>
-          <w:lang w:eastAsia="ru-RU"/>
-        </w:rPr>
-        <w:t>специальная защита (special defense)</w:t>
+        <w:spacing w:after="0" w:line="240" w:lineRule="auto"/>
+        <w:rPr>
+          <w:rFonts w:ascii="Segoe UI" w:hAnsi="Segoe UI" w:cs="Segoe UI"/>
+          <w:color w:val="212529"/>
+        </w:rPr>
+      </w:pPr>
+      <w:r>
+        <w:rPr>
+          <w:rFonts w:ascii="Segoe UI" w:hAnsi="Segoe UI" w:cs="Segoe UI"/>
+          <w:color w:val="212529"/>
+        </w:rPr>
+        <w:t>Доработать объектную модель приложения.</w:t>
       </w:r>
     </w:p>
     <w:p>
       <w:pPr>
         <w:numPr>
           <w:ilvl w:val="0"/>
-          <w:numId w:val="2"/>
+          <w:numId w:val="4"/>
         </w:numPr>
         <w:shd w:val="clear" w:color="auto" w:fill="FFFFFF"/>
-        <w:spacing w:before="100" w:beforeAutospacing="1" w:after="100" w:afterAutospacing="1" w:line="240" w:lineRule="auto"/>
-        <w:rPr>
-          <w:rFonts w:ascii="Times New Roman" w:eastAsia="Times New Roman" w:hAnsi="Times New Roman" w:cs="Times New Roman"/>
-          <w:color w:val="212529"/>
-          <w:sz w:val="24"/>
-          <w:szCs w:val="24"/>
-          <w:lang w:eastAsia="ru-RU"/>
-        </w:rPr>
-      </w:pPr>
-      <w:r>
-        <w:rPr>
-          <w:rFonts w:ascii="Times New Roman" w:eastAsia="Times New Roman" w:hAnsi="Times New Roman" w:cs="Times New Roman"/>
-          <w:color w:val="212529"/>
-          <w:sz w:val="24"/>
-          <w:szCs w:val="24"/>
-          <w:lang w:eastAsia="ru-RU"/>
-        </w:rPr>
-        <w:t>скорость (speed)</w:t>
-      </w:r>
-    </w:p>
-    <w:p>
-      <w:pPr>
+        <w:spacing w:after="0" w:line="240" w:lineRule="auto"/>
+        <w:rPr>
+          <w:rFonts w:ascii="Segoe UI" w:hAnsi="Segoe UI" w:cs="Segoe UI"/>
+          <w:color w:val="212529"/>
+        </w:rPr>
+      </w:pPr>
+      <w:r>
+        <w:rPr>
+          <w:rFonts w:ascii="Segoe UI" w:hAnsi="Segoe UI" w:cs="Segoe UI"/>
+          <w:color w:val="212529"/>
+        </w:rPr>
+        <w:t>Перерисовать диаграмму классов в соответствии с внесёнными в модель изменениями.</w:t>
+      </w:r>
+    </w:p>
+    <w:p>
+      <w:pPr>
+        <w:numPr>
+          <w:ilvl w:val="0"/>
+          <w:numId w:val="4"/>
+        </w:numPr>
         <w:shd w:val="clear" w:color="auto" w:fill="FFFFFF"/>
-        <w:spacing w:after="100" w:afterAutospacing="1" w:line="240" w:lineRule="auto"/>
-        <w:rPr>
-          <w:rFonts w:ascii="Times New Roman" w:eastAsia="Times New Roman" w:hAnsi="Times New Roman" w:cs="Times New Roman"/>
-          <w:color w:val="212529"/>
-          <w:sz w:val="24"/>
-          <w:szCs w:val="24"/>
-          <w:lang w:eastAsia="ru-RU"/>
-        </w:rPr>
-      </w:pPr>
-      <w:r>
-        <w:rPr>
-          <w:rFonts w:ascii="Times New Roman" w:eastAsia="Times New Roman" w:hAnsi="Times New Roman" w:cs="Times New Roman"/>
-          <w:color w:val="212529"/>
-          <w:sz w:val="24"/>
-          <w:szCs w:val="24"/>
-          <w:lang w:eastAsia="ru-RU"/>
-        </w:rPr>
-        <w:t>Классы покемонов должны наследоваться в соответствии с цепочкой эволюции покемонов. На основе базовых классов </w:t>
-      </w:r>
-      <w:r>
-        <w:rPr>
-          <w:rFonts w:ascii="Times New Roman" w:eastAsia="Times New Roman" w:hAnsi="Times New Roman" w:cs="Times New Roman"/>
+        <w:spacing w:after="0" w:line="240" w:lineRule="auto"/>
+        <w:rPr>
+          <w:rFonts w:ascii="Segoe UI" w:hAnsi="Segoe UI" w:cs="Segoe UI"/>
+          <w:color w:val="212529"/>
+        </w:rPr>
+      </w:pPr>
+      <w:r>
+        <w:rPr>
+          <w:rFonts w:ascii="Segoe UI" w:hAnsi="Segoe UI" w:cs="Segoe UI"/>
+          <w:color w:val="212529"/>
+        </w:rPr>
+        <w:t>Согласовать с преподавателем изменения, внесённые в модель.</w:t>
+      </w:r>
+    </w:p>
+    <w:p>
+      <w:pPr>
+        <w:numPr>
+          <w:ilvl w:val="0"/>
+          <w:numId w:val="4"/>
+        </w:numPr>
+        <w:shd w:val="clear" w:color="auto" w:fill="FFFFFF"/>
+        <w:spacing w:after="0" w:line="240" w:lineRule="auto"/>
+        <w:rPr>
+          <w:rFonts w:ascii="Segoe UI" w:hAnsi="Segoe UI" w:cs="Segoe UI"/>
+          <w:color w:val="212529"/>
+        </w:rPr>
+      </w:pPr>
+      <w:r>
+        <w:rPr>
+          <w:rFonts w:ascii="Segoe UI" w:hAnsi="Segoe UI" w:cs="Segoe UI"/>
+          <w:color w:val="212529"/>
+        </w:rPr>
+        <w:t>Модифицировать программу в соответствии с внесёнными в модель изменениями.</w:t>
+      </w:r>
+    </w:p>
+    <w:p>
+      <w:pPr>
+        <w:pStyle w:val="a9"/>
+        <w:shd w:val="clear" w:color="auto" w:fill="FFFFFF"/>
+        <w:spacing w:before="0" w:beforeAutospacing="0" w:after="0" w:afterAutospacing="0"/>
+        <w:rPr>
+          <w:rFonts w:ascii="Segoe UI" w:hAnsi="Segoe UI" w:cs="Segoe UI"/>
+          <w:color w:val="212529"/>
+          <w:sz w:val="22"/>
+          <w:szCs w:val="22"/>
+        </w:rPr>
+      </w:pPr>
+      <w:r>
+        <w:rPr>
+          <w:rStyle w:val="ac"/>
+          <w:rFonts w:ascii="Segoe UI" w:hAnsi="Segoe UI" w:cs="Segoe UI"/>
+          <w:color w:val="212529"/>
+          <w:sz w:val="22"/>
+          <w:szCs w:val="22"/>
+        </w:rPr>
+        <w:t>Отчёт по работе должен содержать:</w:t>
+      </w:r>
+    </w:p>
+    <w:p>
+      <w:pPr>
+        <w:numPr>
+          <w:ilvl w:val="0"/>
+          <w:numId w:val="5"/>
+        </w:numPr>
+        <w:shd w:val="clear" w:color="auto" w:fill="FFFFFF"/>
+        <w:spacing w:after="0" w:line="240" w:lineRule="auto"/>
+        <w:rPr>
+          <w:rFonts w:ascii="Segoe UI" w:hAnsi="Segoe UI" w:cs="Segoe UI"/>
+          <w:color w:val="212529"/>
+        </w:rPr>
+      </w:pPr>
+      <w:r>
+        <w:rPr>
+          <w:rFonts w:ascii="Segoe UI" w:hAnsi="Segoe UI" w:cs="Segoe UI"/>
+          <w:color w:val="212529"/>
+        </w:rPr>
+        <w:t>Текст задания.</w:t>
+      </w:r>
+    </w:p>
+    <w:p>
+      <w:pPr>
+        <w:numPr>
+          <w:ilvl w:val="0"/>
+          <w:numId w:val="5"/>
+        </w:numPr>
+        <w:shd w:val="clear" w:color="auto" w:fill="FFFFFF"/>
+        <w:spacing w:after="0" w:line="240" w:lineRule="auto"/>
+        <w:rPr>
+          <w:rFonts w:ascii="Segoe UI" w:hAnsi="Segoe UI" w:cs="Segoe UI"/>
+          <w:color w:val="212529"/>
+        </w:rPr>
+      </w:pPr>
+      <w:r>
+        <w:rPr>
+          <w:rFonts w:ascii="Segoe UI" w:hAnsi="Segoe UI" w:cs="Segoe UI"/>
+          <w:color w:val="212529"/>
+        </w:rPr>
+        <w:t>Диаграмма классов объектной модели.</w:t>
+      </w:r>
+    </w:p>
+    <w:p>
+      <w:pPr>
+        <w:numPr>
+          <w:ilvl w:val="0"/>
+          <w:numId w:val="5"/>
+        </w:numPr>
+        <w:shd w:val="clear" w:color="auto" w:fill="FFFFFF"/>
+        <w:spacing w:after="0" w:line="240" w:lineRule="auto"/>
+        <w:rPr>
+          <w:rFonts w:ascii="Segoe UI" w:hAnsi="Segoe UI" w:cs="Segoe UI"/>
+          <w:color w:val="212529"/>
+        </w:rPr>
+      </w:pPr>
+      <w:r>
+        <w:rPr>
+          <w:rFonts w:ascii="Segoe UI" w:hAnsi="Segoe UI" w:cs="Segoe UI"/>
+          <w:color w:val="212529"/>
+        </w:rPr>
+        <w:t>Исходный код программы.</w:t>
+      </w:r>
+    </w:p>
+    <w:p>
+      <w:pPr>
+        <w:numPr>
+          <w:ilvl w:val="0"/>
+          <w:numId w:val="5"/>
+        </w:numPr>
+        <w:shd w:val="clear" w:color="auto" w:fill="FFFFFF"/>
+        <w:spacing w:after="0" w:line="240" w:lineRule="auto"/>
+        <w:rPr>
+          <w:rFonts w:ascii="Segoe UI" w:hAnsi="Segoe UI" w:cs="Segoe UI"/>
+          <w:color w:val="212529"/>
+        </w:rPr>
+      </w:pPr>
+      <w:r>
+        <w:rPr>
+          <w:rFonts w:ascii="Segoe UI" w:hAnsi="Segoe UI" w:cs="Segoe UI"/>
+          <w:color w:val="212529"/>
+        </w:rPr>
+        <w:t>Результат работы программы.</w:t>
+      </w:r>
+    </w:p>
+    <w:p>
+      <w:pPr>
+        <w:numPr>
+          <w:ilvl w:val="0"/>
+          <w:numId w:val="5"/>
+        </w:numPr>
+        <w:shd w:val="clear" w:color="auto" w:fill="FFFFFF"/>
+        <w:spacing w:after="0" w:line="240" w:lineRule="auto"/>
+        <w:rPr>
+          <w:rFonts w:ascii="Segoe UI" w:hAnsi="Segoe UI" w:cs="Segoe UI"/>
+          <w:color w:val="212529"/>
+        </w:rPr>
+      </w:pPr>
+      <w:r>
+        <w:rPr>
+          <w:rFonts w:ascii="Segoe UI" w:hAnsi="Segoe UI" w:cs="Segoe UI"/>
+          <w:color w:val="212529"/>
+        </w:rPr>
+        <w:t>Выводы по работе.</w:t>
+      </w:r>
+    </w:p>
+    <w:p>
+      <w:pPr>
+        <w:pStyle w:val="a9"/>
+        <w:shd w:val="clear" w:color="auto" w:fill="FFFFFF"/>
+        <w:spacing w:before="0" w:beforeAutospacing="0" w:after="0" w:afterAutospacing="0"/>
+        <w:rPr>
+          <w:rFonts w:ascii="Segoe UI" w:hAnsi="Segoe UI" w:cs="Segoe UI"/>
+          <w:color w:val="212529"/>
+          <w:sz w:val="22"/>
+          <w:szCs w:val="22"/>
+        </w:rPr>
+      </w:pPr>
+      <w:r>
+        <w:rPr>
+          <w:rStyle w:val="ac"/>
+          <w:rFonts w:ascii="Segoe UI" w:hAnsi="Segoe UI" w:cs="Segoe UI"/>
+          <w:color w:val="212529"/>
+          <w:sz w:val="22"/>
+          <w:szCs w:val="22"/>
+        </w:rPr>
+        <w:t>Вопросы к защите лабораторной работы:</w:t>
+      </w:r>
+    </w:p>
+    <w:p>
+      <w:pPr>
+        <w:numPr>
+          <w:ilvl w:val="0"/>
+          <w:numId w:val="6"/>
+        </w:numPr>
+        <w:shd w:val="clear" w:color="auto" w:fill="FFFFFF"/>
+        <w:spacing w:after="0" w:line="240" w:lineRule="auto"/>
+        <w:rPr>
+          <w:rFonts w:ascii="Segoe UI" w:hAnsi="Segoe UI" w:cs="Segoe UI"/>
+          <w:color w:val="212529"/>
+        </w:rPr>
+      </w:pPr>
+      <w:r>
+        <w:rPr>
+          <w:rFonts w:ascii="Segoe UI" w:hAnsi="Segoe UI" w:cs="Segoe UI"/>
+          <w:color w:val="212529"/>
+        </w:rPr>
+        <w:t>Принципы объектно-ориентированного программирования SOLID и STUPID.</w:t>
+      </w:r>
+    </w:p>
+    <w:p>
+      <w:pPr>
+        <w:numPr>
+          <w:ilvl w:val="0"/>
+          <w:numId w:val="6"/>
+        </w:numPr>
+        <w:shd w:val="clear" w:color="auto" w:fill="FFFFFF"/>
+        <w:spacing w:after="0" w:line="240" w:lineRule="auto"/>
+        <w:rPr>
+          <w:rFonts w:ascii="Segoe UI" w:hAnsi="Segoe UI" w:cs="Segoe UI"/>
+          <w:color w:val="212529"/>
+        </w:rPr>
+      </w:pPr>
+      <w:r>
+        <w:rPr>
+          <w:rFonts w:ascii="Segoe UI" w:hAnsi="Segoe UI" w:cs="Segoe UI"/>
+          <w:color w:val="212529"/>
+        </w:rPr>
+        <w:t>Класс </w:t>
+      </w:r>
+      <w:r>
+        <w:rPr>
+          <w:rStyle w:val="HTML"/>
+          <w:rFonts w:ascii="Consolas" w:eastAsiaTheme="minorHAnsi" w:hAnsi="Consolas"/>
           <w:color w:val="E83E8C"/>
-          <w:sz w:val="21"/>
-          <w:szCs w:val="21"/>
-          <w:lang w:eastAsia="ru-RU"/>
-        </w:rPr>
-        <w:t>PhysicalMove</w:t>
-      </w:r>
-      <w:r>
-        <w:rPr>
-          <w:rFonts w:ascii="Times New Roman" w:eastAsia="Times New Roman" w:hAnsi="Times New Roman" w:cs="Times New Roman"/>
-          <w:color w:val="212529"/>
-          <w:sz w:val="24"/>
-          <w:szCs w:val="24"/>
-          <w:lang w:eastAsia="ru-RU"/>
-        </w:rPr>
-        <w:t>, </w:t>
-      </w:r>
-      <w:r>
-        <w:rPr>
-          <w:rFonts w:ascii="Times New Roman" w:eastAsia="Times New Roman" w:hAnsi="Times New Roman" w:cs="Times New Roman"/>
+          <w:sz w:val="22"/>
+          <w:szCs w:val="22"/>
+        </w:rPr>
+        <w:t>Object</w:t>
+      </w:r>
+      <w:r>
+        <w:rPr>
+          <w:rFonts w:ascii="Segoe UI" w:hAnsi="Segoe UI" w:cs="Segoe UI"/>
+          <w:color w:val="212529"/>
+        </w:rPr>
+        <w:t>. Реализация его методов по умолчанию.</w:t>
+      </w:r>
+    </w:p>
+    <w:p>
+      <w:pPr>
+        <w:numPr>
+          <w:ilvl w:val="0"/>
+          <w:numId w:val="6"/>
+        </w:numPr>
+        <w:shd w:val="clear" w:color="auto" w:fill="FFFFFF"/>
+        <w:spacing w:after="0" w:line="240" w:lineRule="auto"/>
+        <w:rPr>
+          <w:rFonts w:ascii="Segoe UI" w:hAnsi="Segoe UI" w:cs="Segoe UI"/>
+          <w:color w:val="212529"/>
+        </w:rPr>
+      </w:pPr>
+      <w:r>
+        <w:rPr>
+          <w:rFonts w:ascii="Segoe UI" w:hAnsi="Segoe UI" w:cs="Segoe UI"/>
+          <w:color w:val="212529"/>
+        </w:rPr>
+        <w:t>Особенности реализации наследования в Java. Простое и множественное наследование.</w:t>
+      </w:r>
+    </w:p>
+    <w:p>
+      <w:pPr>
+        <w:numPr>
+          <w:ilvl w:val="0"/>
+          <w:numId w:val="6"/>
+        </w:numPr>
+        <w:shd w:val="clear" w:color="auto" w:fill="FFFFFF"/>
+        <w:spacing w:after="0" w:line="240" w:lineRule="auto"/>
+        <w:rPr>
+          <w:rFonts w:ascii="Segoe UI" w:hAnsi="Segoe UI" w:cs="Segoe UI"/>
+          <w:color w:val="212529"/>
+        </w:rPr>
+      </w:pPr>
+      <w:r>
+        <w:rPr>
+          <w:rFonts w:ascii="Segoe UI" w:hAnsi="Segoe UI" w:cs="Segoe UI"/>
+          <w:color w:val="212529"/>
+        </w:rPr>
+        <w:t>Понятие абстрактного класса. Модификатор </w:t>
+      </w:r>
+      <w:r>
+        <w:rPr>
+          <w:rStyle w:val="HTML"/>
+          <w:rFonts w:ascii="Consolas" w:eastAsiaTheme="minorHAnsi" w:hAnsi="Consolas"/>
           <w:color w:val="E83E8C"/>
-          <w:sz w:val="21"/>
-          <w:szCs w:val="21"/>
-          <w:lang w:eastAsia="ru-RU"/>
-        </w:rPr>
-        <w:t>SpecialMove</w:t>
-      </w:r>
-      <w:r>
-        <w:rPr>
-          <w:rFonts w:ascii="Times New Roman" w:eastAsia="Times New Roman" w:hAnsi="Times New Roman" w:cs="Times New Roman"/>
-          <w:color w:val="212529"/>
-          <w:sz w:val="24"/>
-          <w:szCs w:val="24"/>
-          <w:lang w:eastAsia="ru-RU"/>
+          <w:sz w:val="22"/>
+          <w:szCs w:val="22"/>
+        </w:rPr>
+        <w:t>abstract</w:t>
+      </w:r>
+      <w:r>
+        <w:rPr>
+          <w:rFonts w:ascii="Segoe UI" w:hAnsi="Segoe UI" w:cs="Segoe UI"/>
+          <w:color w:val="212529"/>
+        </w:rPr>
+        <w:t>.</w:t>
+      </w:r>
+    </w:p>
+    <w:p>
+      <w:pPr>
+        <w:numPr>
+          <w:ilvl w:val="0"/>
+          <w:numId w:val="6"/>
+        </w:numPr>
+        <w:shd w:val="clear" w:color="auto" w:fill="FFFFFF"/>
+        <w:spacing w:after="0" w:line="240" w:lineRule="auto"/>
+        <w:rPr>
+          <w:rFonts w:ascii="Segoe UI" w:hAnsi="Segoe UI" w:cs="Segoe UI"/>
+          <w:color w:val="212529"/>
+        </w:rPr>
+      </w:pPr>
+      <w:r>
+        <w:rPr>
+          <w:rFonts w:ascii="Segoe UI" w:hAnsi="Segoe UI" w:cs="Segoe UI"/>
+          <w:color w:val="212529"/>
+        </w:rPr>
+        <w:t>Понятие интерфейса. Реализация интерфейсов в Java, методы по умолчанию. Отличия от абстрактных классов.</w:t>
+      </w:r>
+    </w:p>
+    <w:p>
+      <w:pPr>
+        <w:numPr>
+          <w:ilvl w:val="0"/>
+          <w:numId w:val="6"/>
+        </w:numPr>
+        <w:shd w:val="clear" w:color="auto" w:fill="FFFFFF"/>
+        <w:spacing w:after="0" w:line="240" w:lineRule="auto"/>
+        <w:rPr>
+          <w:rFonts w:ascii="Segoe UI" w:hAnsi="Segoe UI" w:cs="Segoe UI"/>
+          <w:color w:val="212529"/>
+        </w:rPr>
+      </w:pPr>
+      <w:r>
+        <w:rPr>
+          <w:rFonts w:ascii="Segoe UI" w:hAnsi="Segoe UI" w:cs="Segoe UI"/>
+          <w:color w:val="212529"/>
+        </w:rPr>
+        <w:t>Перечисляемый тип данных (enum) в Java. Особенности реализации и использования.</w:t>
+      </w:r>
+    </w:p>
+    <w:p>
+      <w:pPr>
+        <w:numPr>
+          <w:ilvl w:val="0"/>
+          <w:numId w:val="6"/>
+        </w:numPr>
+        <w:shd w:val="clear" w:color="auto" w:fill="FFFFFF"/>
+        <w:spacing w:after="0" w:line="240" w:lineRule="auto"/>
+        <w:rPr>
+          <w:rFonts w:ascii="Segoe UI" w:hAnsi="Segoe UI" w:cs="Segoe UI"/>
+          <w:color w:val="212529"/>
+        </w:rPr>
+      </w:pPr>
+      <w:r>
+        <w:rPr>
+          <w:rFonts w:ascii="Segoe UI" w:hAnsi="Segoe UI" w:cs="Segoe UI"/>
+          <w:color w:val="212529"/>
+        </w:rPr>
+        <w:t>Методы и поля с модификаторами </w:t>
+      </w:r>
+      <w:r>
+        <w:rPr>
+          <w:rStyle w:val="HTML"/>
+          <w:rFonts w:ascii="Consolas" w:eastAsiaTheme="minorHAnsi" w:hAnsi="Consolas"/>
+          <w:color w:val="E83E8C"/>
+          <w:sz w:val="22"/>
+          <w:szCs w:val="22"/>
+        </w:rPr>
+        <w:t>static</w:t>
+      </w:r>
+      <w:r>
+        <w:rPr>
+          <w:rFonts w:ascii="Segoe UI" w:hAnsi="Segoe UI" w:cs="Segoe UI"/>
+          <w:color w:val="212529"/>
         </w:rPr>
         <w:t> и </w:t>
       </w:r>
       <w:r>
         <w:rPr>
-          <w:rFonts w:ascii="Times New Roman" w:eastAsia="Times New Roman" w:hAnsi="Times New Roman" w:cs="Times New Roman"/>
+          <w:rStyle w:val="HTML"/>
+          <w:rFonts w:ascii="Consolas" w:eastAsiaTheme="minorHAnsi" w:hAnsi="Consolas"/>
           <w:color w:val="E83E8C"/>
-          <w:sz w:val="21"/>
-          <w:szCs w:val="21"/>
-          <w:lang w:eastAsia="ru-RU"/>
-        </w:rPr>
-        <w:t>StatusMove</w:t>
-      </w:r>
-      <w:r>
-        <w:rPr>
-          <w:rFonts w:ascii="Times New Roman" w:eastAsia="Times New Roman" w:hAnsi="Times New Roman" w:cs="Times New Roman"/>
-          <w:color w:val="212529"/>
-          <w:sz w:val="24"/>
-          <w:szCs w:val="24"/>
-          <w:lang w:eastAsia="ru-RU"/>
-        </w:rPr>
-        <w:t> реализовать свои классы для заданных видов атак.</w:t>
-      </w:r>
-    </w:p>
-    <w:p>
-      <w:pPr>
+          <w:sz w:val="22"/>
+          <w:szCs w:val="22"/>
+        </w:rPr>
+        <w:t>final</w:t>
+      </w:r>
+      <w:r>
+        <w:rPr>
+          <w:rFonts w:ascii="Segoe UI" w:hAnsi="Segoe UI" w:cs="Segoe UI"/>
+          <w:color w:val="212529"/>
+        </w:rPr>
+        <w:t>.</w:t>
+      </w:r>
+    </w:p>
+    <w:p>
+      <w:pPr>
+        <w:numPr>
+          <w:ilvl w:val="0"/>
+          <w:numId w:val="6"/>
+        </w:numPr>
         <w:shd w:val="clear" w:color="auto" w:fill="FFFFFF"/>
-        <w:spacing w:after="100" w:afterAutospacing="1" w:line="240" w:lineRule="auto"/>
-        <w:rPr>
-          <w:rFonts w:ascii="Times New Roman" w:eastAsia="Times New Roman" w:hAnsi="Times New Roman" w:cs="Times New Roman"/>
-          <w:color w:val="212529"/>
-          <w:sz w:val="24"/>
-          <w:szCs w:val="24"/>
-          <w:lang w:eastAsia="ru-RU"/>
-        </w:rPr>
-      </w:pPr>
-      <w:r>
-        <w:rPr>
-          <w:rFonts w:ascii="Times New Roman" w:eastAsia="Times New Roman" w:hAnsi="Times New Roman" w:cs="Times New Roman"/>
-          <w:color w:val="212529"/>
-          <w:sz w:val="24"/>
-          <w:szCs w:val="24"/>
-          <w:lang w:eastAsia="ru-RU"/>
-        </w:rPr>
-        <w:t>Атака должна иметь стандартные тип, силу (power) и точность (accuracy). Должны быть реализованы стандартные эффекты атаки. Назначить каждому виду покемонов атаки в соответствии с вариантом. Уровень покемона выбирается минимально необходимым для всех реализованных атак.</w:t>
-      </w:r>
-    </w:p>
-    <w:p>
-      <w:pPr>
+        <w:spacing w:after="0" w:line="240" w:lineRule="auto"/>
+        <w:rPr>
+          <w:rFonts w:ascii="Segoe UI" w:hAnsi="Segoe UI" w:cs="Segoe UI"/>
+          <w:color w:val="212529"/>
+        </w:rPr>
+      </w:pPr>
+      <w:r>
+        <w:rPr>
+          <w:rFonts w:ascii="Segoe UI" w:hAnsi="Segoe UI" w:cs="Segoe UI"/>
+          <w:color w:val="212529"/>
+        </w:rPr>
+        <w:t>Перегрузка и переопределение методов. Коварианты возвращаемых типов данных.</w:t>
+      </w:r>
+    </w:p>
+    <w:p>
+      <w:pPr>
+        <w:numPr>
+          <w:ilvl w:val="0"/>
+          <w:numId w:val="6"/>
+        </w:numPr>
         <w:shd w:val="clear" w:color="auto" w:fill="FFFFFF"/>
-        <w:spacing w:after="100" w:afterAutospacing="1" w:line="240" w:lineRule="auto"/>
-        <w:rPr>
-          <w:rFonts w:ascii="Times New Roman" w:eastAsia="Times New Roman" w:hAnsi="Times New Roman" w:cs="Times New Roman"/>
-          <w:color w:val="212529"/>
-          <w:sz w:val="24"/>
-          <w:szCs w:val="24"/>
-          <w:lang w:eastAsia="ru-RU"/>
-        </w:rPr>
-      </w:pPr>
-      <w:r>
-        <w:rPr>
-          <w:rFonts w:ascii="Times New Roman" w:eastAsia="Times New Roman" w:hAnsi="Times New Roman" w:cs="Times New Roman"/>
-          <w:color w:val="212529"/>
-          <w:sz w:val="24"/>
-          <w:szCs w:val="24"/>
-          <w:lang w:eastAsia="ru-RU"/>
-        </w:rPr>
-        <w:t>Используя класс симуляции боя </w:t>
-      </w:r>
-      <w:r>
-        <w:rPr>
-          <w:rFonts w:ascii="Times New Roman" w:eastAsia="Times New Roman" w:hAnsi="Times New Roman" w:cs="Times New Roman"/>
-          <w:color w:val="E83E8C"/>
-          <w:sz w:val="21"/>
-          <w:szCs w:val="21"/>
-          <w:lang w:eastAsia="ru-RU"/>
-        </w:rPr>
-        <w:t>Battle</w:t>
-      </w:r>
-      <w:r>
-        <w:rPr>
-          <w:rFonts w:ascii="Times New Roman" w:eastAsia="Times New Roman" w:hAnsi="Times New Roman" w:cs="Times New Roman"/>
-          <w:color w:val="212529"/>
-          <w:sz w:val="24"/>
-          <w:szCs w:val="24"/>
-          <w:lang w:eastAsia="ru-RU"/>
-        </w:rPr>
-        <w:t>, создать 2 команды покемонов (каждый покемон должен иметь имя) и запустить бой.</w:t>
-      </w:r>
-    </w:p>
-    <w:p>
-      <w:pPr>
-        <w:shd w:val="clear" w:color="auto" w:fill="FFFFFF"/>
-        <w:spacing w:after="100" w:afterAutospacing="1" w:line="240" w:lineRule="auto"/>
-        <w:rPr>
-          <w:rFonts w:ascii="Times New Roman" w:eastAsia="Times New Roman" w:hAnsi="Times New Roman" w:cs="Times New Roman"/>
-          <w:color w:val="212529"/>
-          <w:sz w:val="24"/>
-          <w:szCs w:val="24"/>
-          <w:lang w:eastAsia="ru-RU"/>
-        </w:rPr>
-      </w:pPr>
-      <w:r>
-        <w:rPr>
-          <w:rFonts w:ascii="Times New Roman" w:eastAsia="Times New Roman" w:hAnsi="Times New Roman" w:cs="Times New Roman"/>
-          <w:color w:val="212529"/>
-          <w:sz w:val="24"/>
-          <w:szCs w:val="24"/>
-          <w:lang w:eastAsia="ru-RU"/>
-        </w:rPr>
-        <w:t>Базовые классы и симулятор сражения находятся в </w:t>
-      </w:r>
-      <w:hyperlink r:id="rId8" w:history="1">
-        <w:r>
-          <w:rPr>
-            <w:rFonts w:ascii="Times New Roman" w:eastAsia="Times New Roman" w:hAnsi="Times New Roman" w:cs="Times New Roman"/>
-            <w:color w:val="337AB7"/>
-            <w:sz w:val="24"/>
-            <w:szCs w:val="24"/>
-            <w:u w:val="single"/>
-            <w:lang w:eastAsia="ru-RU"/>
-          </w:rPr>
-          <w:t>jar-архиве</w:t>
-        </w:r>
-      </w:hyperlink>
-      <w:r>
-        <w:rPr>
-          <w:rFonts w:ascii="Times New Roman" w:eastAsia="Times New Roman" w:hAnsi="Times New Roman" w:cs="Times New Roman"/>
-          <w:color w:val="212529"/>
-          <w:sz w:val="24"/>
-          <w:szCs w:val="24"/>
-          <w:lang w:eastAsia="ru-RU"/>
-        </w:rPr>
-        <w:t> (обновлен 9.10.2018, исправлен баг с добавлением атак и кодировкой). Документация в формате javadoc - </w:t>
-      </w:r>
-      <w:hyperlink r:id="rId9" w:history="1">
-        <w:r>
-          <w:rPr>
-            <w:rFonts w:ascii="Times New Roman" w:eastAsia="Times New Roman" w:hAnsi="Times New Roman" w:cs="Times New Roman"/>
-            <w:color w:val="337AB7"/>
-            <w:sz w:val="24"/>
-            <w:szCs w:val="24"/>
-            <w:u w:val="single"/>
-            <w:lang w:eastAsia="ru-RU"/>
-          </w:rPr>
-          <w:t>здесь</w:t>
-        </w:r>
-      </w:hyperlink>
-      <w:r>
-        <w:rPr>
-          <w:rFonts w:ascii="Times New Roman" w:eastAsia="Times New Roman" w:hAnsi="Times New Roman" w:cs="Times New Roman"/>
-          <w:color w:val="212529"/>
-          <w:sz w:val="24"/>
-          <w:szCs w:val="24"/>
-          <w:lang w:eastAsia="ru-RU"/>
-        </w:rPr>
-        <w:t>.</w:t>
-      </w:r>
-    </w:p>
-    <w:p>
-      <w:pPr>
-        <w:shd w:val="clear" w:color="auto" w:fill="FFFFFF"/>
-        <w:spacing w:after="100" w:afterAutospacing="1" w:line="240" w:lineRule="auto"/>
-        <w:rPr>
-          <w:rFonts w:ascii="Times New Roman" w:eastAsia="Times New Roman" w:hAnsi="Times New Roman" w:cs="Times New Roman"/>
-          <w:color w:val="212529"/>
-          <w:sz w:val="24"/>
-          <w:szCs w:val="24"/>
-          <w:lang w:eastAsia="ru-RU"/>
-        </w:rPr>
-      </w:pPr>
-      <w:r>
-        <w:rPr>
-          <w:rFonts w:ascii="Times New Roman" w:eastAsia="Times New Roman" w:hAnsi="Times New Roman" w:cs="Times New Roman"/>
-          <w:color w:val="212529"/>
-          <w:sz w:val="24"/>
-          <w:szCs w:val="24"/>
-          <w:lang w:eastAsia="ru-RU"/>
-        </w:rPr>
-        <w:t>Информацию о покемонах, цепочках эволюции и атаках можно найти на сайтах </w:t>
-      </w:r>
-      <w:hyperlink r:id="rId10" w:history="1">
-        <w:r>
-          <w:rPr>
-            <w:rFonts w:ascii="Times New Roman" w:eastAsia="Times New Roman" w:hAnsi="Times New Roman" w:cs="Times New Roman"/>
-            <w:color w:val="337AB7"/>
-            <w:sz w:val="24"/>
-            <w:szCs w:val="24"/>
-            <w:u w:val="single"/>
-            <w:lang w:eastAsia="ru-RU"/>
-          </w:rPr>
-          <w:t>http://poke-universe.ru</w:t>
-        </w:r>
-      </w:hyperlink>
-      <w:r>
-        <w:rPr>
-          <w:rFonts w:ascii="Times New Roman" w:eastAsia="Times New Roman" w:hAnsi="Times New Roman" w:cs="Times New Roman"/>
-          <w:color w:val="212529"/>
-          <w:sz w:val="24"/>
-          <w:szCs w:val="24"/>
-          <w:lang w:eastAsia="ru-RU"/>
-        </w:rPr>
-        <w:t>, </w:t>
-      </w:r>
-      <w:hyperlink r:id="rId11" w:history="1">
-        <w:r>
-          <w:rPr>
-            <w:rFonts w:ascii="Times New Roman" w:eastAsia="Times New Roman" w:hAnsi="Times New Roman" w:cs="Times New Roman"/>
-            <w:color w:val="337AB7"/>
-            <w:sz w:val="24"/>
-            <w:szCs w:val="24"/>
-            <w:u w:val="single"/>
-            <w:lang w:eastAsia="ru-RU"/>
-          </w:rPr>
-          <w:t>http://pokemondb.net</w:t>
-        </w:r>
-      </w:hyperlink>
-      <w:r>
-        <w:rPr>
-          <w:rFonts w:ascii="Times New Roman" w:eastAsia="Times New Roman" w:hAnsi="Times New Roman" w:cs="Times New Roman"/>
-          <w:color w:val="212529"/>
-          <w:sz w:val="24"/>
-          <w:szCs w:val="24"/>
-          <w:lang w:eastAsia="ru-RU"/>
-        </w:rPr>
-        <w:t>,</w:t>
-      </w:r>
-      <w:hyperlink r:id="rId12" w:history="1">
-        <w:r>
-          <w:rPr>
-            <w:rFonts w:ascii="Times New Roman" w:eastAsia="Times New Roman" w:hAnsi="Times New Roman" w:cs="Times New Roman"/>
-            <w:color w:val="337AB7"/>
-            <w:sz w:val="24"/>
-            <w:szCs w:val="24"/>
-            <w:u w:val="single"/>
-            <w:lang w:eastAsia="ru-RU"/>
-          </w:rPr>
-          <w:t> http://veekun.com/dex/pokemon</w:t>
-        </w:r>
-      </w:hyperlink>
+        <w:spacing w:after="0" w:line="240" w:lineRule="auto"/>
+        <w:rPr>
+          <w:rFonts w:ascii="Segoe UI" w:hAnsi="Segoe UI" w:cs="Segoe UI"/>
+          <w:color w:val="212529"/>
+        </w:rPr>
+      </w:pPr>
+      <w:r>
+        <w:rPr>
+          <w:rFonts w:ascii="Segoe UI" w:hAnsi="Segoe UI" w:cs="Segoe UI"/>
+          <w:color w:val="212529"/>
+        </w:rPr>
+        <w:t>Элементы функционального программирования в синтаксисе Java. Функциональные интерфейсы, лямбда-выражения. Ссылки на методы.</w:t>
+      </w:r>
     </w:p>
     <w:p>
       <w:pPr>
         <w:spacing w:after="0"/>
         <w:rPr>
           <w:rFonts w:ascii="Times New Roman" w:eastAsia="Times New Roman" w:hAnsi="Times New Roman" w:cs="Times New Roman"/>
+          <w:b/>
+          <w:bCs/>
           <w:color w:val="212529"/>
           <w:sz w:val="28"/>
           <w:szCs w:val="28"/>
@@ -974,14 +1170,91 @@
       </w:pPr>
       <w:r>
         <w:rPr>
-          <w:rFonts w:ascii="Times New Roman" w:hAnsi="Times New Roman" w:cs="Times New Roman"/>
+          <w:rFonts w:ascii="Times New Roman" w:eastAsia="Times New Roman" w:hAnsi="Times New Roman" w:cs="Times New Roman"/>
+          <w:b/>
+          <w:bCs/>
+          <w:color w:val="212529"/>
+          <w:sz w:val="28"/>
+          <w:szCs w:val="28"/>
+        </w:rPr>
+        <w:t xml:space="preserve">Текст задания: </w:t>
+      </w:r>
+    </w:p>
+    <w:p>
+      <w:pPr>
+        <w:spacing w:after="0"/>
+        <w:rPr>
+          <w:rFonts w:ascii="Times New Roman" w:eastAsia="Times New Roman" w:hAnsi="Times New Roman" w:cs="Times New Roman"/>
+          <w:color w:val="212529"/>
+        </w:rPr>
+      </w:pPr>
+      <w:r>
+        <w:rPr>
+          <w:rFonts w:ascii="Times New Roman" w:eastAsia="Times New Roman" w:hAnsi="Times New Roman" w:cs="Times New Roman"/>
+          <w:color w:val="212529"/>
+        </w:rPr>
+        <w:t>Долгое время они глядели вниз на реку, ничего не говоря, и Река тоже ничего не говорила, потому что ей было очень спокойно и хорошо в этот солнечный полдень. Кролик и Пятачок сидели возле парадной двери дома Винни-Пуха и слушали, что говорит Кролик. Винни-Пух тоже сидел с ними. Был дремотный летний полдень, и Лес был полон тихих, неясных звуков, и все они, казалось, говорили Пуху: "Не слушай Кролика. Слушай меня". Поэтому Винни занял самую удобную позицию для того, чтобы не слушать Кролика, и лишь время от времени открывал глаза и говорил: "Ах", а потом закрывал глаза снова и говорил: "Верно, верно!" Сам же Кролик то и дело очень серьезно спрашивал: "Ты понимаешь, что я имею в виду, Пятачок?", а Пятачок не менее серьезно кивал в ответ, чтобы показать, что он все-все понимает.</w:t>
+      </w:r>
+    </w:p>
+    <w:p>
+      <w:pPr>
+        <w:spacing w:after="0"/>
+        <w:rPr>
+          <w:rFonts w:ascii="Times New Roman" w:eastAsia="Times New Roman" w:hAnsi="Times New Roman" w:cs="Times New Roman"/>
+          <w:b/>
+          <w:bCs/>
+          <w:color w:val="212529"/>
+          <w:sz w:val="32"/>
+          <w:szCs w:val="32"/>
+        </w:rPr>
+      </w:pPr>
+      <w:r>
+        <w:rPr>
+          <w:rFonts w:ascii="Times New Roman" w:eastAsia="Times New Roman" w:hAnsi="Times New Roman" w:cs="Times New Roman"/>
+          <w:b/>
+          <w:bCs/>
+          <w:color w:val="212529"/>
+          <w:sz w:val="32"/>
+          <w:szCs w:val="32"/>
+          <w:lang w:val="en-US"/>
+        </w:rPr>
+        <w:lastRenderedPageBreak/>
+        <w:t>UML</w:t>
+      </w:r>
+      <w:r>
+        <w:rPr>
+          <w:rFonts w:ascii="Times New Roman" w:eastAsia="Times New Roman" w:hAnsi="Times New Roman" w:cs="Times New Roman"/>
+          <w:b/>
+          <w:bCs/>
+          <w:color w:val="212529"/>
+          <w:sz w:val="32"/>
+          <w:szCs w:val="32"/>
+        </w:rPr>
+        <w:t xml:space="preserve"> диаграмма</w:t>
+      </w:r>
+    </w:p>
+    <w:p>
+      <w:pPr>
+        <w:spacing w:after="0"/>
+        <w:rPr>
+          <w:rFonts w:ascii="Times New Roman" w:eastAsia="Times New Roman" w:hAnsi="Times New Roman" w:cs="Times New Roman"/>
+          <w:b/>
+          <w:bCs/>
+          <w:color w:val="212529"/>
+          <w:sz w:val="36"/>
+          <w:szCs w:val="36"/>
+          <w:lang w:val="en-US"/>
+        </w:rPr>
+      </w:pPr>
+      <w:r>
+        <w:rPr>
           <w:noProof/>
         </w:rPr>
         <w:drawing>
-          <wp:inline distT="0" distB="0" distL="0" distR="0" wp14:anchorId="6FF9BD3B" wp14:editId="7D0A5A3A">
-            <wp:extent cx="5731510" cy="2233930"/>
+          <wp:inline distT="0" distB="0" distL="0" distR="0" wp14:anchorId="2653E3F3" wp14:editId="45D7D53F">
+            <wp:extent cx="5731510" cy="2421255"/>
             <wp:effectExtent l="0" t="0" r="2540" b="0"/>
-            <wp:docPr id="835042804" name="Рисунок 2" descr="Изображение выглядит как текст, снимок экрана&#10;&#10;Автоматически созданное описание"/>
+            <wp:docPr id="2120715177" name="Рисунок 1" descr="Изображение выглядит как текст, снимок экрана, диаграмма, линия&#10;&#10;Автоматически созданное описание"/>
             <wp:cNvGraphicFramePr>
               <a:graphicFrameLocks xmlns:a="http://schemas.openxmlformats.org/drawingml/2006/main" noChangeAspect="1"/>
             </wp:cNvGraphicFramePr>
@@ -989,13 +1262,13 @@
               <a:graphicData uri="http://schemas.openxmlformats.org/drawingml/2006/picture">
                 <pic:pic xmlns:pic="http://schemas.openxmlformats.org/drawingml/2006/picture">
                   <pic:nvPicPr>
-                    <pic:cNvPr id="835042804" name="Рисунок 2" descr="Изображение выглядит как текст, снимок экрана&#10;&#10;Автоматически созданное описание"/>
+                    <pic:cNvPr id="2120715177" name="Рисунок 1" descr="Изображение выглядит как текст, снимок экрана, диаграмма, линия&#10;&#10;Автоматически созданное описание"/>
                     <pic:cNvPicPr>
                       <a:picLocks noChangeAspect="1" noChangeArrowheads="1"/>
                     </pic:cNvPicPr>
                   </pic:nvPicPr>
                   <pic:blipFill>
-                    <a:blip r:embed="rId13">
+                    <a:blip r:embed="rId8">
                       <a:extLst>
                         <a:ext uri="{28A0092B-C50C-407E-A947-70E740481C1C}">
                           <a14:useLocalDpi xmlns:a14="http://schemas.microsoft.com/office/drawing/2010/main" val="0"/>
@@ -1010,7 +1283,7 @@
                   <pic:spPr bwMode="auto">
                     <a:xfrm>
                       <a:off x="0" y="0"/>
-                      <a:ext cx="5731510" cy="2233930"/>
+                      <a:ext cx="5731510" cy="2421255"/>
                     </a:xfrm>
                     <a:prstGeom prst="rect">
                       <a:avLst/>
@@ -1033,81 +1306,80 @@
         <w:rPr>
           <w:rFonts w:ascii="Times New Roman" w:eastAsia="Times New Roman" w:hAnsi="Times New Roman" w:cs="Times New Roman"/>
           <w:color w:val="212529"/>
-          <w:sz w:val="28"/>
-          <w:szCs w:val="28"/>
-        </w:rPr>
-      </w:pPr>
-    </w:p>
-    <w:p>
-      <w:pPr>
-        <w:spacing w:after="0"/>
-        <w:rPr>
-          <w:rFonts w:ascii="Times New Roman" w:eastAsia="Times New Roman" w:hAnsi="Times New Roman" w:cs="Times New Roman"/>
-          <w:color w:val="212529"/>
-          <w:sz w:val="28"/>
-          <w:szCs w:val="28"/>
-        </w:rPr>
-      </w:pPr>
-    </w:p>
-    <w:p>
-      <w:pPr>
-        <w:spacing w:after="0"/>
-        <w:rPr>
-          <w:rFonts w:ascii="Times New Roman" w:eastAsia="Times New Roman" w:hAnsi="Times New Roman" w:cs="Times New Roman"/>
-          <w:color w:val="212529"/>
-          <w:sz w:val="28"/>
-          <w:szCs w:val="28"/>
-        </w:rPr>
-      </w:pPr>
-    </w:p>
-    <w:p>
-      <w:pPr>
-        <w:spacing w:after="0"/>
-        <w:rPr>
-          <w:rFonts w:ascii="Times New Roman" w:eastAsia="Times New Roman" w:hAnsi="Times New Roman" w:cs="Times New Roman"/>
-          <w:b/>
-          <w:bCs/>
-          <w:color w:val="212529"/>
-          <w:sz w:val="36"/>
-          <w:szCs w:val="36"/>
-        </w:rPr>
-      </w:pPr>
-      <w:r>
-        <w:rPr>
-          <w:rFonts w:ascii="Times New Roman" w:eastAsia="Times New Roman" w:hAnsi="Times New Roman" w:cs="Times New Roman"/>
-          <w:b/>
-          <w:bCs/>
-          <w:color w:val="212529"/>
-          <w:sz w:val="36"/>
-          <w:szCs w:val="36"/>
-        </w:rPr>
-        <w:lastRenderedPageBreak/>
-        <w:t>Исходный код программы</w:t>
-      </w:r>
-    </w:p>
-    <w:p>
-      <w:pPr>
-        <w:spacing w:after="0"/>
-        <w:rPr>
-          <w:rFonts w:ascii="Times New Roman" w:eastAsia="Times New Roman" w:hAnsi="Times New Roman" w:cs="Times New Roman"/>
-          <w:b/>
-          <w:bCs/>
-          <w:color w:val="212529"/>
           <w:sz w:val="24"/>
           <w:szCs w:val="24"/>
-        </w:rPr>
-      </w:pPr>
-      <w:hyperlink r:id="rId14" w:history="1">
+          <w:lang w:val="en-US"/>
+        </w:rPr>
+      </w:pPr>
+      <w:hyperlink r:id="rId9" w:history="1">
         <w:r>
           <w:rPr>
             <w:rStyle w:val="aa"/>
             <w:rFonts w:ascii="Times New Roman" w:eastAsia="Times New Roman" w:hAnsi="Times New Roman" w:cs="Times New Roman"/>
-            <w:b/>
-            <w:bCs/>
+            <w:sz w:val="24"/>
+            <w:szCs w:val="24"/>
+            <w:lang w:val="en-US"/>
+          </w:rPr>
+          <w:t>https://github.com/petrovviacheslav/myitmo/blob/main/%D0%9F%D1%80%D0%BE%D0%B3%D1%80%D0%B0%D0%BC%D0%BC%D0%B8%D1%80%D0%BE%D0%B2%D0%B0%D0%BD%D0%B8%D0%B5/Viacheslav/lab3/diagram.png</w:t>
+        </w:r>
+      </w:hyperlink>
+    </w:p>
+    <w:p>
+      <w:pPr>
+        <w:tabs>
+          <w:tab w:val="left" w:pos="1140"/>
+        </w:tabs>
+        <w:spacing w:after="0"/>
+        <w:rPr>
+          <w:rFonts w:ascii="Times New Roman" w:eastAsia="Times New Roman" w:hAnsi="Times New Roman" w:cs="Times New Roman"/>
+          <w:b/>
+          <w:bCs/>
+          <w:color w:val="212529"/>
+          <w:sz w:val="18"/>
+          <w:szCs w:val="18"/>
+        </w:rPr>
+      </w:pPr>
+    </w:p>
+    <w:p>
+      <w:pPr>
+        <w:spacing w:after="0"/>
+        <w:rPr>
+          <w:rFonts w:ascii="Times New Roman" w:eastAsia="Times New Roman" w:hAnsi="Times New Roman" w:cs="Times New Roman"/>
+          <w:b/>
+          <w:bCs/>
+          <w:color w:val="212529"/>
+          <w:sz w:val="32"/>
+          <w:szCs w:val="32"/>
+        </w:rPr>
+      </w:pPr>
+      <w:r>
+        <w:rPr>
+          <w:rFonts w:ascii="Times New Roman" w:eastAsia="Times New Roman" w:hAnsi="Times New Roman" w:cs="Times New Roman"/>
+          <w:b/>
+          <w:bCs/>
+          <w:color w:val="212529"/>
+          <w:sz w:val="32"/>
+          <w:szCs w:val="32"/>
+        </w:rPr>
+        <w:t>Исходный код программы</w:t>
+      </w:r>
+    </w:p>
+    <w:p>
+      <w:pPr>
+        <w:spacing w:after="0"/>
+        <w:rPr>
+          <w:sz w:val="24"/>
+          <w:szCs w:val="24"/>
+        </w:rPr>
+      </w:pPr>
+      <w:hyperlink r:id="rId10" w:history="1">
+        <w:r>
+          <w:rPr>
+            <w:rStyle w:val="aa"/>
             <w:sz w:val="24"/>
             <w:szCs w:val="24"/>
           </w:rPr>
-          <w:t>https://github.com/petrovviacheslav/myitmo/tree/main/%D0%9F%D1%80%D0%BE%D0%B3%D1%80%D0%B0%D0%BC%D0%BC%D0%B8%D1%80%D0%BE%D0%B2%D0%B0%D0%BD%D0%B8%D0%B5/lab2</w:t>
+          <w:t>https://github.com/petrovviacheslav/myitmo/tree/main/%D0%9F%D1%80%D0%BE%D0%B3%D1%80%D0%B0%D0%BC%D0%BC%D0%B8%D1%80%D0%BE%D0%B2%D0%B0%D0%BD%D0%B8%D0%B5/Viacheslav/lab3/src</w:t>
         </w:r>
       </w:hyperlink>
     </w:p>
@@ -1119,14 +1391,402 @@
           <w:b/>
           <w:bCs/>
           <w:color w:val="212529"/>
+          <w:sz w:val="18"/>
+          <w:szCs w:val="18"/>
+        </w:rPr>
+      </w:pPr>
+    </w:p>
+    <w:p>
+      <w:pPr>
+        <w:spacing w:after="0"/>
+        <w:rPr>
+          <w:rFonts w:ascii="Times New Roman" w:eastAsia="Times New Roman" w:hAnsi="Times New Roman" w:cs="Times New Roman"/>
+          <w:b/>
+          <w:bCs/>
+          <w:color w:val="212529"/>
+          <w:sz w:val="32"/>
+          <w:szCs w:val="32"/>
+        </w:rPr>
+      </w:pPr>
+      <w:r>
+        <w:rPr>
+          <w:rFonts w:ascii="Times New Roman" w:eastAsia="Times New Roman" w:hAnsi="Times New Roman" w:cs="Times New Roman"/>
+          <w:b/>
+          <w:bCs/>
+          <w:color w:val="212529"/>
+          <w:sz w:val="32"/>
+          <w:szCs w:val="32"/>
+        </w:rPr>
+        <w:t>Результат работы программы</w:t>
+      </w:r>
+    </w:p>
+    <w:p>
+      <w:pPr>
+        <w:spacing w:after="0"/>
+        <w:rPr>
+          <w:rFonts w:ascii="Times New Roman" w:hAnsi="Times New Roman" w:cs="Times New Roman"/>
+        </w:rPr>
+      </w:pPr>
+      <w:r>
+        <w:rPr>
+          <w:rFonts w:ascii="Times New Roman" w:hAnsi="Times New Roman" w:cs="Times New Roman"/>
+        </w:rPr>
+        <w:t xml:space="preserve">Кролик смотрел </w:t>
+      </w:r>
+      <w:proofErr w:type="gramStart"/>
+      <w:r>
+        <w:rPr>
+          <w:rFonts w:ascii="Times New Roman" w:hAnsi="Times New Roman" w:cs="Times New Roman"/>
+        </w:rPr>
+        <w:t>на река</w:t>
+      </w:r>
+      <w:proofErr w:type="gramEnd"/>
+      <w:r>
+        <w:rPr>
+          <w:rFonts w:ascii="Times New Roman" w:hAnsi="Times New Roman" w:cs="Times New Roman"/>
+        </w:rPr>
+        <w:t xml:space="preserve"> Река</w:t>
+      </w:r>
+    </w:p>
+    <w:p>
+      <w:pPr>
+        <w:spacing w:after="0"/>
+        <w:rPr>
+          <w:rFonts w:ascii="Times New Roman" w:hAnsi="Times New Roman" w:cs="Times New Roman"/>
+        </w:rPr>
+      </w:pPr>
+      <w:r>
+        <w:rPr>
+          <w:rFonts w:ascii="Times New Roman" w:hAnsi="Times New Roman" w:cs="Times New Roman"/>
+        </w:rPr>
+        <w:t xml:space="preserve">Пятачок смотрел </w:t>
+      </w:r>
+      <w:proofErr w:type="gramStart"/>
+      <w:r>
+        <w:rPr>
+          <w:rFonts w:ascii="Times New Roman" w:hAnsi="Times New Roman" w:cs="Times New Roman"/>
+        </w:rPr>
+        <w:t>на река</w:t>
+      </w:r>
+      <w:proofErr w:type="gramEnd"/>
+      <w:r>
+        <w:rPr>
+          <w:rFonts w:ascii="Times New Roman" w:hAnsi="Times New Roman" w:cs="Times New Roman"/>
+        </w:rPr>
+        <w:t xml:space="preserve"> Река</w:t>
+      </w:r>
+    </w:p>
+    <w:p>
+      <w:pPr>
+        <w:spacing w:after="0"/>
+        <w:rPr>
+          <w:rFonts w:ascii="Times New Roman" w:hAnsi="Times New Roman" w:cs="Times New Roman"/>
+        </w:rPr>
+      </w:pPr>
+      <w:r>
+        <w:rPr>
+          <w:rFonts w:ascii="Times New Roman" w:hAnsi="Times New Roman" w:cs="Times New Roman"/>
+        </w:rPr>
+        <w:t>Кролик ничего не говорил</w:t>
+      </w:r>
+    </w:p>
+    <w:p>
+      <w:pPr>
+        <w:spacing w:after="0"/>
+        <w:rPr>
+          <w:rFonts w:ascii="Times New Roman" w:hAnsi="Times New Roman" w:cs="Times New Roman"/>
+        </w:rPr>
+      </w:pPr>
+      <w:r>
+        <w:rPr>
+          <w:rFonts w:ascii="Times New Roman" w:hAnsi="Times New Roman" w:cs="Times New Roman"/>
+        </w:rPr>
+        <w:t>Пятачок ничего не говорил</w:t>
+      </w:r>
+    </w:p>
+    <w:p>
+      <w:pPr>
+        <w:spacing w:after="0"/>
+        <w:rPr>
+          <w:rFonts w:ascii="Times New Roman" w:hAnsi="Times New Roman" w:cs="Times New Roman"/>
+        </w:rPr>
+      </w:pPr>
+      <w:r>
+        <w:rPr>
+          <w:rFonts w:ascii="Times New Roman" w:hAnsi="Times New Roman" w:cs="Times New Roman"/>
+        </w:rPr>
+        <w:t>Река ничего не говорила</w:t>
+      </w:r>
+    </w:p>
+    <w:p>
+      <w:pPr>
+        <w:spacing w:after="0"/>
+        <w:rPr>
+          <w:rFonts w:ascii="Times New Roman" w:hAnsi="Times New Roman" w:cs="Times New Roman"/>
+        </w:rPr>
+      </w:pPr>
+      <w:r>
+        <w:rPr>
+          <w:rFonts w:ascii="Times New Roman" w:hAnsi="Times New Roman" w:cs="Times New Roman"/>
+        </w:rPr>
+        <w:t xml:space="preserve">Река было хорошо, спокойно </w:t>
+      </w:r>
+    </w:p>
+    <w:p>
+      <w:pPr>
+        <w:spacing w:after="0"/>
+        <w:rPr>
+          <w:rFonts w:ascii="Times New Roman" w:hAnsi="Times New Roman" w:cs="Times New Roman"/>
+        </w:rPr>
+      </w:pPr>
+    </w:p>
+    <w:p>
+      <w:pPr>
+        <w:spacing w:after="0"/>
+        <w:rPr>
+          <w:rFonts w:ascii="Times New Roman" w:hAnsi="Times New Roman" w:cs="Times New Roman"/>
+        </w:rPr>
+      </w:pPr>
+      <w:r>
+        <w:rPr>
+          <w:rFonts w:ascii="Times New Roman" w:hAnsi="Times New Roman" w:cs="Times New Roman"/>
+        </w:rPr>
+        <w:t>Кролик сидел рядом с входной дверью</w:t>
+      </w:r>
+    </w:p>
+    <w:p>
+      <w:pPr>
+        <w:spacing w:after="0"/>
+        <w:rPr>
+          <w:rFonts w:ascii="Times New Roman" w:hAnsi="Times New Roman" w:cs="Times New Roman"/>
+        </w:rPr>
+      </w:pPr>
+      <w:r>
+        <w:rPr>
+          <w:rFonts w:ascii="Times New Roman" w:hAnsi="Times New Roman" w:cs="Times New Roman"/>
+        </w:rPr>
+        <w:t>Пятачок сидел рядом с входной дверью</w:t>
+      </w:r>
+    </w:p>
+    <w:p>
+      <w:pPr>
+        <w:spacing w:after="0"/>
+        <w:rPr>
+          <w:rFonts w:ascii="Times New Roman" w:hAnsi="Times New Roman" w:cs="Times New Roman"/>
+        </w:rPr>
+      </w:pPr>
+      <w:r>
+        <w:rPr>
+          <w:rFonts w:ascii="Times New Roman" w:hAnsi="Times New Roman" w:cs="Times New Roman"/>
+        </w:rPr>
+        <w:t>Винни-Пух сидел с ними</w:t>
+      </w:r>
+    </w:p>
+    <w:p>
+      <w:pPr>
+        <w:spacing w:after="0"/>
+        <w:rPr>
+          <w:rFonts w:ascii="Times New Roman" w:hAnsi="Times New Roman" w:cs="Times New Roman"/>
+        </w:rPr>
+      </w:pPr>
+    </w:p>
+    <w:p>
+      <w:pPr>
+        <w:spacing w:after="0"/>
+        <w:rPr>
+          <w:rFonts w:ascii="Times New Roman" w:hAnsi="Times New Roman" w:cs="Times New Roman"/>
+        </w:rPr>
+      </w:pPr>
+      <w:r>
+        <w:rPr>
+          <w:rFonts w:ascii="Times New Roman" w:hAnsi="Times New Roman" w:cs="Times New Roman"/>
+        </w:rPr>
+        <w:t>Лес включает в себя звук звуки</w:t>
+      </w:r>
+    </w:p>
+    <w:p>
+      <w:pPr>
+        <w:spacing w:after="0"/>
+        <w:rPr>
+          <w:rFonts w:ascii="Times New Roman" w:hAnsi="Times New Roman" w:cs="Times New Roman"/>
+        </w:rPr>
+      </w:pPr>
+      <w:r>
+        <w:rPr>
+          <w:rFonts w:ascii="Times New Roman" w:hAnsi="Times New Roman" w:cs="Times New Roman"/>
+        </w:rPr>
+        <w:t>звуки говорили персонаж Винни-Пуху "Не слушай Кролика. Слушай меня."</w:t>
+      </w:r>
+    </w:p>
+    <w:p>
+      <w:pPr>
+        <w:spacing w:after="0"/>
+        <w:rPr>
+          <w:rFonts w:ascii="Times New Roman" w:hAnsi="Times New Roman" w:cs="Times New Roman"/>
+        </w:rPr>
+      </w:pPr>
+    </w:p>
+    <w:p>
+      <w:pPr>
+        <w:spacing w:after="0"/>
+        <w:rPr>
+          <w:rFonts w:ascii="Times New Roman" w:hAnsi="Times New Roman" w:cs="Times New Roman"/>
+        </w:rPr>
+      </w:pPr>
+      <w:r>
+        <w:rPr>
+          <w:rFonts w:ascii="Times New Roman" w:hAnsi="Times New Roman" w:cs="Times New Roman"/>
+        </w:rPr>
+        <w:t>Винни-Пух занял удобную позицию</w:t>
+      </w:r>
+    </w:p>
+    <w:p>
+      <w:pPr>
+        <w:spacing w:after="0"/>
+        <w:rPr>
+          <w:rFonts w:ascii="Times New Roman" w:hAnsi="Times New Roman" w:cs="Times New Roman"/>
+        </w:rPr>
+      </w:pPr>
+      <w:r>
+        <w:rPr>
+          <w:rFonts w:ascii="Times New Roman" w:hAnsi="Times New Roman" w:cs="Times New Roman"/>
+        </w:rPr>
+        <w:t>Винни-Пух не слушал персонаж Кролик</w:t>
+      </w:r>
+    </w:p>
+    <w:p>
+      <w:pPr>
+        <w:spacing w:after="0"/>
+        <w:rPr>
+          <w:rFonts w:ascii="Times New Roman" w:hAnsi="Times New Roman" w:cs="Times New Roman"/>
+        </w:rPr>
+      </w:pPr>
+      <w:r>
+        <w:rPr>
+          <w:rFonts w:ascii="Times New Roman" w:hAnsi="Times New Roman" w:cs="Times New Roman"/>
+        </w:rPr>
+        <w:t>Винни-Пух открывал глаза</w:t>
+      </w:r>
+    </w:p>
+    <w:p>
+      <w:pPr>
+        <w:spacing w:after="0"/>
+        <w:rPr>
+          <w:rFonts w:ascii="Times New Roman" w:hAnsi="Times New Roman" w:cs="Times New Roman"/>
+        </w:rPr>
+      </w:pPr>
+      <w:r>
+        <w:rPr>
+          <w:rFonts w:ascii="Times New Roman" w:hAnsi="Times New Roman" w:cs="Times New Roman"/>
+        </w:rPr>
+        <w:t>Винни-Пух говорил персонаж Кролику "Ах!"</w:t>
+      </w:r>
+    </w:p>
+    <w:p>
+      <w:pPr>
+        <w:spacing w:after="0"/>
+        <w:rPr>
+          <w:rFonts w:ascii="Times New Roman" w:hAnsi="Times New Roman" w:cs="Times New Roman"/>
+        </w:rPr>
+      </w:pPr>
+      <w:r>
+        <w:rPr>
+          <w:rFonts w:ascii="Times New Roman" w:hAnsi="Times New Roman" w:cs="Times New Roman"/>
+        </w:rPr>
+        <w:t>Винни-Пух закрывал глаза</w:t>
+      </w:r>
+    </w:p>
+    <w:p>
+      <w:pPr>
+        <w:spacing w:after="0"/>
+        <w:rPr>
+          <w:rFonts w:ascii="Times New Roman" w:hAnsi="Times New Roman" w:cs="Times New Roman"/>
+        </w:rPr>
+      </w:pPr>
+      <w:r>
+        <w:rPr>
+          <w:rFonts w:ascii="Times New Roman" w:hAnsi="Times New Roman" w:cs="Times New Roman"/>
+        </w:rPr>
+        <w:t>Винни-Пух говорил персонаж Кролику "Верно, верно!"</w:t>
+      </w:r>
+    </w:p>
+    <w:p>
+      <w:pPr>
+        <w:spacing w:after="0"/>
+        <w:rPr>
+          <w:rFonts w:ascii="Times New Roman" w:hAnsi="Times New Roman" w:cs="Times New Roman"/>
+        </w:rPr>
+      </w:pPr>
+    </w:p>
+    <w:p>
+      <w:pPr>
+        <w:spacing w:after="0"/>
+        <w:rPr>
+          <w:rFonts w:ascii="Times New Roman" w:hAnsi="Times New Roman" w:cs="Times New Roman"/>
+        </w:rPr>
+      </w:pPr>
+      <w:r>
+        <w:rPr>
+          <w:rFonts w:ascii="Times New Roman" w:hAnsi="Times New Roman" w:cs="Times New Roman"/>
+        </w:rPr>
+        <w:t xml:space="preserve">Кролик серьёзно спросил </w:t>
+      </w:r>
+      <w:proofErr w:type="gramStart"/>
+      <w:r>
+        <w:rPr>
+          <w:rFonts w:ascii="Times New Roman" w:hAnsi="Times New Roman" w:cs="Times New Roman"/>
+        </w:rPr>
+        <w:t>у персонаж</w:t>
+      </w:r>
+      <w:proofErr w:type="gramEnd"/>
+      <w:r>
+        <w:rPr>
+          <w:rFonts w:ascii="Times New Roman" w:hAnsi="Times New Roman" w:cs="Times New Roman"/>
+        </w:rPr>
+        <w:t xml:space="preserve"> Пятачок "Ты понимаешь, что я имею в виду, Пятачок?"</w:t>
+      </w:r>
+    </w:p>
+    <w:p>
+      <w:pPr>
+        <w:spacing w:after="0"/>
+        <w:rPr>
+          <w:rFonts w:ascii="Times New Roman" w:hAnsi="Times New Roman" w:cs="Times New Roman"/>
+        </w:rPr>
+      </w:pPr>
+      <w:r>
+        <w:rPr>
+          <w:rFonts w:ascii="Times New Roman" w:hAnsi="Times New Roman" w:cs="Times New Roman"/>
+        </w:rPr>
+        <w:t>Пятачок серьёзно кивал в ответ</w:t>
+      </w:r>
+    </w:p>
+    <w:p>
+      <w:pPr>
+        <w:spacing w:after="0"/>
+        <w:rPr>
+          <w:rFonts w:ascii="Times New Roman" w:hAnsi="Times New Roman" w:cs="Times New Roman"/>
+        </w:rPr>
+      </w:pPr>
+      <w:r>
+        <w:rPr>
+          <w:rFonts w:ascii="Times New Roman" w:hAnsi="Times New Roman" w:cs="Times New Roman"/>
+        </w:rPr>
+        <w:t>Пятачок показывает, что он все-все понимает</w:t>
+      </w:r>
+    </w:p>
+    <w:p>
+      <w:pPr>
+        <w:spacing w:after="0"/>
+        <w:rPr>
+          <w:rFonts w:ascii="Times New Roman" w:eastAsia="Times New Roman" w:hAnsi="Times New Roman" w:cs="Times New Roman"/>
+          <w:b/>
+          <w:bCs/>
+          <w:color w:val="212529"/>
           <w:sz w:val="36"/>
           <w:szCs w:val="36"/>
         </w:rPr>
       </w:pPr>
-    </w:p>
-    <w:p>
-      <w:pPr>
-        <w:spacing w:after="0"/>
+      <w:r>
         <w:rPr>
           <w:rFonts w:ascii="Times New Roman" w:eastAsia="Times New Roman" w:hAnsi="Times New Roman" w:cs="Times New Roman"/>
           <w:b/>
@@ -1135,438 +1795,7 @@
           <w:sz w:val="36"/>
           <w:szCs w:val="36"/>
         </w:rPr>
-      </w:pPr>
-      <w:r>
-        <w:rPr>
-          <w:rFonts w:ascii="Times New Roman" w:eastAsia="Times New Roman" w:hAnsi="Times New Roman" w:cs="Times New Roman"/>
-          <w:b/>
-          <w:bCs/>
-          <w:color w:val="212529"/>
-          <w:sz w:val="36"/>
-          <w:szCs w:val="36"/>
-          <w:lang w:val="en-US"/>
-        </w:rPr>
-        <w:t xml:space="preserve">UML </w:t>
-      </w:r>
-      <w:r>
-        <w:rPr>
-          <w:rFonts w:ascii="Times New Roman" w:eastAsia="Times New Roman" w:hAnsi="Times New Roman" w:cs="Times New Roman"/>
-          <w:b/>
-          <w:bCs/>
-          <w:color w:val="212529"/>
-          <w:sz w:val="36"/>
-          <w:szCs w:val="36"/>
-        </w:rPr>
-        <w:t>диаграмма</w:t>
-      </w:r>
-    </w:p>
-    <w:p>
-      <w:pPr>
-        <w:spacing w:after="0"/>
-        <w:rPr>
-          <w:rFonts w:ascii="Times New Roman" w:eastAsia="Times New Roman" w:hAnsi="Times New Roman" w:cs="Times New Roman"/>
-          <w:b/>
-          <w:bCs/>
-          <w:color w:val="212529"/>
-          <w:sz w:val="36"/>
-          <w:szCs w:val="36"/>
-        </w:rPr>
-      </w:pPr>
-    </w:p>
-    <w:p>
-      <w:pPr>
-        <w:spacing w:after="0"/>
-        <w:rPr>
-          <w:rFonts w:ascii="Times New Roman" w:eastAsia="Times New Roman" w:hAnsi="Times New Roman" w:cs="Times New Roman"/>
-          <w:b/>
-          <w:bCs/>
-          <w:color w:val="212529"/>
-          <w:sz w:val="36"/>
-          <w:szCs w:val="36"/>
-        </w:rPr>
-      </w:pPr>
-      <w:r>
-        <w:rPr>
-          <w:rFonts w:ascii="Times New Roman" w:eastAsia="Times New Roman" w:hAnsi="Times New Roman" w:cs="Times New Roman"/>
-          <w:b/>
-          <w:bCs/>
-          <w:color w:val="212529"/>
-          <w:sz w:val="36"/>
-          <w:szCs w:val="36"/>
-        </w:rPr>
-        <w:t>Результат работы программы</w:t>
-      </w:r>
-    </w:p>
-    <w:p>
-      <w:pPr>
-        <w:spacing w:after="0"/>
-        <w:rPr>
-          <w:rFonts w:ascii="Times New Roman" w:hAnsi="Times New Roman" w:cs="Times New Roman"/>
-        </w:rPr>
-      </w:pPr>
-      <w:r>
-        <w:rPr>
-          <w:rFonts w:ascii="Times New Roman" w:hAnsi="Times New Roman" w:cs="Times New Roman"/>
-        </w:rPr>
-        <w:t>Кролик смотрел на река Река</w:t>
-      </w:r>
-    </w:p>
-    <w:p>
-      <w:pPr>
-        <w:spacing w:after="0"/>
-        <w:rPr>
-          <w:rFonts w:ascii="Times New Roman" w:hAnsi="Times New Roman" w:cs="Times New Roman"/>
-        </w:rPr>
-      </w:pPr>
-      <w:r>
-        <w:rPr>
-          <w:rFonts w:ascii="Times New Roman" w:hAnsi="Times New Roman" w:cs="Times New Roman"/>
-        </w:rPr>
-        <w:t>Пятачок смотрел на река Река</w:t>
-      </w:r>
-    </w:p>
-    <w:p>
-      <w:pPr>
-        <w:spacing w:after="0"/>
-        <w:rPr>
-          <w:rFonts w:ascii="Times New Roman" w:hAnsi="Times New Roman" w:cs="Times New Roman"/>
-        </w:rPr>
-      </w:pPr>
-      <w:r>
-        <w:rPr>
-          <w:rFonts w:ascii="Times New Roman" w:hAnsi="Times New Roman" w:cs="Times New Roman"/>
-        </w:rPr>
-        <w:t>Кролик ничего не говорил</w:t>
-      </w:r>
-    </w:p>
-    <w:p>
-      <w:pPr>
-        <w:spacing w:after="0"/>
-        <w:rPr>
-          <w:rFonts w:ascii="Times New Roman" w:hAnsi="Times New Roman" w:cs="Times New Roman"/>
-        </w:rPr>
-      </w:pPr>
-      <w:r>
-        <w:rPr>
-          <w:rFonts w:ascii="Times New Roman" w:hAnsi="Times New Roman" w:cs="Times New Roman"/>
-        </w:rPr>
-        <w:t>Пятачок ничего не говорил</w:t>
-      </w:r>
-    </w:p>
-    <w:p>
-      <w:pPr>
-        <w:spacing w:after="0"/>
-        <w:rPr>
-          <w:rFonts w:ascii="Times New Roman" w:hAnsi="Times New Roman" w:cs="Times New Roman"/>
-        </w:rPr>
-      </w:pPr>
-      <w:r>
-        <w:rPr>
-          <w:rFonts w:ascii="Times New Roman" w:hAnsi="Times New Roman" w:cs="Times New Roman"/>
-        </w:rPr>
-        <w:t>Река ничего не говорила</w:t>
-      </w:r>
-    </w:p>
-    <w:p>
-      <w:pPr>
-        <w:spacing w:after="0"/>
-        <w:rPr>
-          <w:rFonts w:ascii="Times New Roman" w:hAnsi="Times New Roman" w:cs="Times New Roman"/>
-        </w:rPr>
-      </w:pPr>
-      <w:r>
-        <w:rPr>
-          <w:rFonts w:ascii="Times New Roman" w:hAnsi="Times New Roman" w:cs="Times New Roman"/>
-        </w:rPr>
-        <w:t xml:space="preserve">Река было хорошо, спокойно </w:t>
-      </w:r>
-    </w:p>
-    <w:p>
-      <w:pPr>
-        <w:spacing w:after="0"/>
-        <w:rPr>
-          <w:rFonts w:ascii="Times New Roman" w:hAnsi="Times New Roman" w:cs="Times New Roman"/>
-        </w:rPr>
-      </w:pPr>
-    </w:p>
-    <w:p>
-      <w:pPr>
-        <w:spacing w:after="0"/>
-        <w:rPr>
-          <w:rFonts w:ascii="Times New Roman" w:hAnsi="Times New Roman" w:cs="Times New Roman"/>
-        </w:rPr>
-      </w:pPr>
-      <w:r>
-        <w:rPr>
-          <w:rFonts w:ascii="Times New Roman" w:hAnsi="Times New Roman" w:cs="Times New Roman"/>
-        </w:rPr>
-        <w:t>Кролик сидел рядом с входной дверью</w:t>
-      </w:r>
-    </w:p>
-    <w:p>
-      <w:pPr>
-        <w:spacing w:after="0"/>
-        <w:rPr>
-          <w:rFonts w:ascii="Times New Roman" w:hAnsi="Times New Roman" w:cs="Times New Roman"/>
-        </w:rPr>
-      </w:pPr>
-      <w:r>
-        <w:rPr>
-          <w:rFonts w:ascii="Times New Roman" w:hAnsi="Times New Roman" w:cs="Times New Roman"/>
-        </w:rPr>
-        <w:t>Пятачок сидел рядом с входной дверью</w:t>
-      </w:r>
-    </w:p>
-    <w:p>
-      <w:pPr>
-        <w:spacing w:after="0"/>
-        <w:rPr>
-          <w:rFonts w:ascii="Times New Roman" w:hAnsi="Times New Roman" w:cs="Times New Roman"/>
-        </w:rPr>
-      </w:pPr>
-      <w:r>
-        <w:rPr>
-          <w:rFonts w:ascii="Times New Roman" w:hAnsi="Times New Roman" w:cs="Times New Roman"/>
-        </w:rPr>
-        <w:t>Винни-Пух сидел с ними</w:t>
-      </w:r>
-    </w:p>
-    <w:p>
-      <w:pPr>
-        <w:spacing w:after="0"/>
-        <w:rPr>
-          <w:rFonts w:ascii="Times New Roman" w:hAnsi="Times New Roman" w:cs="Times New Roman"/>
-        </w:rPr>
-      </w:pPr>
-    </w:p>
-    <w:p>
-      <w:pPr>
-        <w:spacing w:after="0"/>
-        <w:rPr>
-          <w:rFonts w:ascii="Times New Roman" w:hAnsi="Times New Roman" w:cs="Times New Roman"/>
-        </w:rPr>
-      </w:pPr>
-      <w:r>
-        <w:rPr>
-          <w:rFonts w:ascii="Times New Roman" w:hAnsi="Times New Roman" w:cs="Times New Roman"/>
-        </w:rPr>
-        <w:t>Лес включает в себя звук звуки</w:t>
-      </w:r>
-    </w:p>
-    <w:p>
-      <w:pPr>
-        <w:spacing w:after="0"/>
-        <w:rPr>
-          <w:rFonts w:ascii="Times New Roman" w:hAnsi="Times New Roman" w:cs="Times New Roman"/>
-        </w:rPr>
-      </w:pPr>
-      <w:r>
-        <w:rPr>
-          <w:rFonts w:ascii="Times New Roman" w:hAnsi="Times New Roman" w:cs="Times New Roman"/>
-        </w:rPr>
-        <w:t>звуки говорили персонаж Винни-Пуху "Не слушай Кролика. Слушай меня."</w:t>
-      </w:r>
-    </w:p>
-    <w:p>
-      <w:pPr>
-        <w:spacing w:after="0"/>
-        <w:rPr>
-          <w:rFonts w:ascii="Times New Roman" w:hAnsi="Times New Roman" w:cs="Times New Roman"/>
-        </w:rPr>
-      </w:pPr>
-    </w:p>
-    <w:p>
-      <w:pPr>
-        <w:spacing w:after="0"/>
-        <w:rPr>
-          <w:rFonts w:ascii="Times New Roman" w:hAnsi="Times New Roman" w:cs="Times New Roman"/>
-        </w:rPr>
-      </w:pPr>
-      <w:r>
-        <w:rPr>
-          <w:rFonts w:ascii="Times New Roman" w:hAnsi="Times New Roman" w:cs="Times New Roman"/>
-        </w:rPr>
-        <w:t>Винни-Пух занял удобную позицию</w:t>
-      </w:r>
-    </w:p>
-    <w:p>
-      <w:pPr>
-        <w:spacing w:after="0"/>
-        <w:rPr>
-          <w:rFonts w:ascii="Times New Roman" w:hAnsi="Times New Roman" w:cs="Times New Roman"/>
-        </w:rPr>
-      </w:pPr>
-      <w:r>
-        <w:rPr>
-          <w:rFonts w:ascii="Times New Roman" w:hAnsi="Times New Roman" w:cs="Times New Roman"/>
-        </w:rPr>
-        <w:t>Винни-Пух не слушал персонаж Кролик</w:t>
-      </w:r>
-    </w:p>
-    <w:p>
-      <w:pPr>
-        <w:spacing w:after="0"/>
-        <w:rPr>
-          <w:rFonts w:ascii="Times New Roman" w:hAnsi="Times New Roman" w:cs="Times New Roman"/>
-        </w:rPr>
-      </w:pPr>
-      <w:r>
-        <w:rPr>
-          <w:rFonts w:ascii="Times New Roman" w:hAnsi="Times New Roman" w:cs="Times New Roman"/>
-        </w:rPr>
-        <w:t>Винни-Пух открывал глаза</w:t>
-      </w:r>
-    </w:p>
-    <w:p>
-      <w:pPr>
-        <w:spacing w:after="0"/>
-        <w:rPr>
-          <w:rFonts w:ascii="Times New Roman" w:hAnsi="Times New Roman" w:cs="Times New Roman"/>
-        </w:rPr>
-      </w:pPr>
-      <w:r>
-        <w:rPr>
-          <w:rFonts w:ascii="Times New Roman" w:hAnsi="Times New Roman" w:cs="Times New Roman"/>
-        </w:rPr>
-        <w:t>Винни-Пух говорил персонаж Кролику "Ах!"</w:t>
-      </w:r>
-    </w:p>
-    <w:p>
-      <w:pPr>
-        <w:spacing w:after="0"/>
-        <w:rPr>
-          <w:rFonts w:ascii="Times New Roman" w:hAnsi="Times New Roman" w:cs="Times New Roman"/>
-        </w:rPr>
-      </w:pPr>
-      <w:r>
-        <w:rPr>
-          <w:rFonts w:ascii="Times New Roman" w:hAnsi="Times New Roman" w:cs="Times New Roman"/>
-        </w:rPr>
-        <w:t>Винни-Пух закрывал глаза</w:t>
-      </w:r>
-    </w:p>
-    <w:p>
-      <w:pPr>
-        <w:spacing w:after="0"/>
-        <w:rPr>
-          <w:rFonts w:ascii="Times New Roman" w:hAnsi="Times New Roman" w:cs="Times New Roman"/>
-        </w:rPr>
-      </w:pPr>
-      <w:r>
-        <w:rPr>
-          <w:rFonts w:ascii="Times New Roman" w:hAnsi="Times New Roman" w:cs="Times New Roman"/>
-        </w:rPr>
-        <w:t>Винни-Пух говорил персонаж Кролику "Верно, верно!"</w:t>
-      </w:r>
-    </w:p>
-    <w:p>
-      <w:pPr>
-        <w:spacing w:after="0"/>
-        <w:rPr>
-          <w:rFonts w:ascii="Times New Roman" w:hAnsi="Times New Roman" w:cs="Times New Roman"/>
-        </w:rPr>
-      </w:pPr>
-    </w:p>
-    <w:p>
-      <w:pPr>
-        <w:spacing w:after="0"/>
-        <w:rPr>
-          <w:rFonts w:ascii="Times New Roman" w:hAnsi="Times New Roman" w:cs="Times New Roman"/>
-        </w:rPr>
-      </w:pPr>
-      <w:r>
-        <w:rPr>
-          <w:rFonts w:ascii="Times New Roman" w:hAnsi="Times New Roman" w:cs="Times New Roman"/>
-        </w:rPr>
-        <w:t>Кролик серьёзно спросил у персонаж Пятачок "Ты понимаешь, что я имею в виду, Пятачок?"</w:t>
-      </w:r>
-    </w:p>
-    <w:p>
-      <w:pPr>
-        <w:spacing w:after="0"/>
-        <w:rPr>
-          <w:rFonts w:ascii="Times New Roman" w:hAnsi="Times New Roman" w:cs="Times New Roman"/>
-        </w:rPr>
-      </w:pPr>
-      <w:r>
-        <w:rPr>
-          <w:rFonts w:ascii="Times New Roman" w:hAnsi="Times New Roman" w:cs="Times New Roman"/>
-        </w:rPr>
-        <w:t>Пятачок серьёзно кивал в ответ</w:t>
-      </w:r>
-    </w:p>
-    <w:p>
-      <w:pPr>
-        <w:spacing w:after="0"/>
-        <w:rPr>
-          <w:rFonts w:ascii="Times New Roman" w:hAnsi="Times New Roman" w:cs="Times New Roman"/>
-        </w:rPr>
-      </w:pPr>
-      <w:r>
-        <w:rPr>
-          <w:rFonts w:ascii="Times New Roman" w:hAnsi="Times New Roman" w:cs="Times New Roman"/>
-        </w:rPr>
-        <w:t>Пятачок показывает, что он все-все понимает</w:t>
-      </w:r>
-    </w:p>
-    <w:p>
-      <w:pPr>
-        <w:spacing w:after="0"/>
-        <w:rPr>
-          <w:rFonts w:ascii="Times New Roman" w:hAnsi="Times New Roman" w:cs="Times New Roman"/>
-        </w:rPr>
-      </w:pPr>
-    </w:p>
-    <w:p>
-      <w:pPr>
-        <w:spacing w:after="0"/>
-        <w:rPr>
-          <w:rFonts w:ascii="Times New Roman" w:hAnsi="Times New Roman" w:cs="Times New Roman"/>
-        </w:rPr>
-      </w:pPr>
-    </w:p>
-    <w:p>
-      <w:pPr>
-        <w:spacing w:after="0"/>
-        <w:rPr>
-          <w:rFonts w:ascii="Times New Roman" w:hAnsi="Times New Roman" w:cs="Times New Roman"/>
-        </w:rPr>
-      </w:pPr>
-    </w:p>
-    <w:p>
-      <w:pPr>
-        <w:spacing w:after="0"/>
-        <w:rPr>
-          <w:rFonts w:ascii="Times New Roman" w:eastAsia="Times New Roman" w:hAnsi="Times New Roman" w:cs="Times New Roman"/>
-          <w:b/>
-          <w:bCs/>
-          <w:color w:val="212529"/>
-          <w:sz w:val="36"/>
-          <w:szCs w:val="36"/>
-        </w:rPr>
-      </w:pPr>
-    </w:p>
-    <w:p>
-      <w:pPr>
-        <w:spacing w:after="0"/>
-        <w:rPr>
-          <w:rFonts w:ascii="Times New Roman" w:eastAsia="Times New Roman" w:hAnsi="Times New Roman" w:cs="Times New Roman"/>
-          <w:b/>
-          <w:bCs/>
-          <w:color w:val="212529"/>
-          <w:sz w:val="36"/>
-          <w:szCs w:val="36"/>
-        </w:rPr>
-      </w:pPr>
-      <w:r>
-        <w:rPr>
-          <w:rFonts w:ascii="Times New Roman" w:eastAsia="Times New Roman" w:hAnsi="Times New Roman" w:cs="Times New Roman"/>
-          <w:b/>
-          <w:bCs/>
-          <w:color w:val="212529"/>
-          <w:sz w:val="36"/>
-          <w:szCs w:val="36"/>
-        </w:rPr>
+        <w:lastRenderedPageBreak/>
         <w:t>Выводы по работе</w:t>
       </w:r>
     </w:p>
@@ -1587,7 +1816,7 @@
           <w:sz w:val="24"/>
           <w:szCs w:val="24"/>
         </w:rPr>
-        <w:t>При выполнении лабораторной работы я научился подключать внешни</w:t>
+        <w:t xml:space="preserve">При выполнении лабораторной работы я </w:t>
       </w:r>
       <w:r>
         <w:rPr>
@@ -1596,16 +1825,7 @@
           <w:sz w:val="24"/>
           <w:szCs w:val="24"/>
         </w:rPr>
-        <w:t>й</w:t>
-      </w:r>
-      <w:r>
-        <w:rPr>
-          <w:rFonts w:ascii="Times New Roman" w:eastAsia="Times New Roman" w:hAnsi="Times New Roman" w:cs="Times New Roman"/>
-          <w:color w:val="212529"/>
-          <w:sz w:val="24"/>
-          <w:szCs w:val="24"/>
-        </w:rPr>
-        <w:t xml:space="preserve"> </w:t>
+        <w:t xml:space="preserve">изучил принципы </w:t>
       </w:r>
       <w:r>
         <w:rPr>
@@ -1615,7 +1835,7 @@
           <w:szCs w:val="24"/>
           <w:lang w:val="en-US"/>
         </w:rPr>
-        <w:t>jar</w:t>
+        <w:t>SOLID</w:t>
       </w:r>
       <w:r>
         <w:rPr>
@@ -1624,7 +1844,7 @@
           <w:sz w:val="24"/>
           <w:szCs w:val="24"/>
         </w:rPr>
-        <w:t>-</w:t>
+        <w:t xml:space="preserve">, </w:t>
       </w:r>
       <w:r>
         <w:rPr>
@@ -1633,12 +1853,130 @@
           <w:sz w:val="24"/>
           <w:szCs w:val="24"/>
         </w:rPr>
-        <w:t>файл при компиляции и сборке. Кроме того, я изучил основы ООП.</w:t>
+        <w:t>научился использовать интерфей</w:t>
+      </w:r>
+      <w:r>
+        <w:rPr>
+          <w:rFonts w:ascii="Times New Roman" w:eastAsia="Times New Roman" w:hAnsi="Times New Roman" w:cs="Times New Roman"/>
+          <w:color w:val="212529"/>
+          <w:sz w:val="24"/>
+          <w:szCs w:val="24"/>
+        </w:rPr>
+        <w:t>сы</w:t>
+      </w:r>
+      <w:r>
+        <w:rPr>
+          <w:rFonts w:ascii="Times New Roman" w:eastAsia="Times New Roman" w:hAnsi="Times New Roman" w:cs="Times New Roman"/>
+          <w:color w:val="212529"/>
+          <w:sz w:val="24"/>
+          <w:szCs w:val="24"/>
+        </w:rPr>
+        <w:t xml:space="preserve">, </w:t>
+      </w:r>
+      <w:r>
+        <w:rPr>
+          <w:rFonts w:ascii="Times New Roman" w:eastAsia="Times New Roman" w:hAnsi="Times New Roman" w:cs="Times New Roman"/>
+          <w:color w:val="212529"/>
+          <w:sz w:val="24"/>
+          <w:szCs w:val="24"/>
+          <w:lang w:val="en-US"/>
+        </w:rPr>
+        <w:t>enum</w:t>
+      </w:r>
+      <w:r>
+        <w:rPr>
+          <w:rFonts w:ascii="Times New Roman" w:eastAsia="Times New Roman" w:hAnsi="Times New Roman" w:cs="Times New Roman"/>
+          <w:color w:val="212529"/>
+          <w:sz w:val="24"/>
+          <w:szCs w:val="24"/>
+        </w:rPr>
+        <w:t>ы</w:t>
+      </w:r>
+      <w:r>
+        <w:rPr>
+          <w:rFonts w:ascii="Times New Roman" w:eastAsia="Times New Roman" w:hAnsi="Times New Roman" w:cs="Times New Roman"/>
+          <w:color w:val="212529"/>
+          <w:sz w:val="24"/>
+          <w:szCs w:val="24"/>
+        </w:rPr>
+        <w:t>, абстрактны</w:t>
+      </w:r>
+      <w:r>
+        <w:rPr>
+          <w:rFonts w:ascii="Times New Roman" w:eastAsia="Times New Roman" w:hAnsi="Times New Roman" w:cs="Times New Roman"/>
+          <w:color w:val="212529"/>
+          <w:sz w:val="24"/>
+          <w:szCs w:val="24"/>
+        </w:rPr>
+        <w:t>е</w:t>
+      </w:r>
+      <w:r>
+        <w:rPr>
+          <w:rFonts w:ascii="Times New Roman" w:eastAsia="Times New Roman" w:hAnsi="Times New Roman" w:cs="Times New Roman"/>
+          <w:color w:val="212529"/>
+          <w:sz w:val="24"/>
+          <w:szCs w:val="24"/>
+        </w:rPr>
+        <w:t xml:space="preserve"> класс</w:t>
+      </w:r>
+      <w:r>
+        <w:rPr>
+          <w:rFonts w:ascii="Times New Roman" w:eastAsia="Times New Roman" w:hAnsi="Times New Roman" w:cs="Times New Roman"/>
+          <w:color w:val="212529"/>
+          <w:sz w:val="24"/>
+          <w:szCs w:val="24"/>
+        </w:rPr>
+        <w:t>ы</w:t>
+      </w:r>
+      <w:r>
+        <w:rPr>
+          <w:rFonts w:ascii="Times New Roman" w:eastAsia="Times New Roman" w:hAnsi="Times New Roman" w:cs="Times New Roman"/>
+          <w:color w:val="212529"/>
+          <w:sz w:val="24"/>
+          <w:szCs w:val="24"/>
+        </w:rPr>
+        <w:t xml:space="preserve"> и выстраивать взаимодействие между ними</w:t>
+      </w:r>
+      <w:r>
+        <w:rPr>
+          <w:rFonts w:ascii="Times New Roman" w:eastAsia="Times New Roman" w:hAnsi="Times New Roman" w:cs="Times New Roman"/>
+          <w:color w:val="212529"/>
+          <w:sz w:val="24"/>
+          <w:szCs w:val="24"/>
+        </w:rPr>
+        <w:t xml:space="preserve">. Кроме того, я </w:t>
+      </w:r>
+      <w:r>
+        <w:rPr>
+          <w:rFonts w:ascii="Times New Roman" w:eastAsia="Times New Roman" w:hAnsi="Times New Roman" w:cs="Times New Roman"/>
+          <w:color w:val="212529"/>
+          <w:sz w:val="24"/>
+          <w:szCs w:val="24"/>
+        </w:rPr>
+        <w:t xml:space="preserve">более детально </w:t>
+      </w:r>
+      <w:r>
+        <w:rPr>
+          <w:rFonts w:ascii="Times New Roman" w:eastAsia="Times New Roman" w:hAnsi="Times New Roman" w:cs="Times New Roman"/>
+          <w:color w:val="212529"/>
+          <w:sz w:val="24"/>
+          <w:szCs w:val="24"/>
+        </w:rPr>
+        <w:t>изучил ООП</w:t>
+      </w:r>
+      <w:r>
+        <w:rPr>
+          <w:rFonts w:ascii="Times New Roman" w:eastAsia="Times New Roman" w:hAnsi="Times New Roman" w:cs="Times New Roman"/>
+          <w:color w:val="212529"/>
+          <w:sz w:val="24"/>
+          <w:szCs w:val="24"/>
+        </w:rPr>
+        <w:t>: использовал переопределение и перегрузку методов.</w:t>
       </w:r>
     </w:p>
     <w:sectPr>
-      <w:headerReference w:type="default" r:id="rId15"/>
-      <w:footerReference w:type="default" r:id="rId16"/>
+      <w:headerReference w:type="default" r:id="rId11"/>
+      <w:footerReference w:type="default" r:id="rId12"/>
       <w:pgSz w:w="11906" w:h="16838"/>
       <w:pgMar w:top="1440" w:right="1440" w:bottom="1440" w:left="1440" w:header="720" w:footer="720" w:gutter="0"/>
       <w:cols w:space="720"/>
@@ -1979,6 +2317,119 @@
     </w:lvl>
   </w:abstractNum>
   <w:abstractNum w:abstractNumId="1" w15:restartNumberingAfterBreak="0">
+    <w:nsid w:val="1B8F6977"/>
+    <w:multiLevelType w:val="multilevel"/>
+    <w:tmpl w:val="94ECA802"/>
+    <w:lvl w:ilvl="0">
+      <w:start w:val="1"/>
+      <w:numFmt w:val="decimal"/>
+      <w:lvlText w:val="%1."/>
+      <w:lvlJc w:val="left"/>
+      <w:pPr>
+        <w:tabs>
+          <w:tab w:val="num" w:pos="720"/>
+        </w:tabs>
+        <w:ind w:left="720" w:hanging="360"/>
+      </w:pPr>
+    </w:lvl>
+    <w:lvl w:ilvl="1" w:tentative="1">
+      <w:start w:val="1"/>
+      <w:numFmt w:val="decimal"/>
+      <w:lvlText w:val="%2."/>
+      <w:lvlJc w:val="left"/>
+      <w:pPr>
+        <w:tabs>
+          <w:tab w:val="num" w:pos="1440"/>
+        </w:tabs>
+        <w:ind w:left="1440" w:hanging="360"/>
+      </w:pPr>
+    </w:lvl>
+    <w:lvl w:ilvl="2" w:tentative="1">
+      <w:start w:val="1"/>
+      <w:numFmt w:val="decimal"/>
+      <w:lvlText w:val="%3."/>
+      <w:lvlJc w:val="left"/>
+      <w:pPr>
+        <w:tabs>
+          <w:tab w:val="num" w:pos="2160"/>
+        </w:tabs>
+        <w:ind w:left="2160" w:hanging="360"/>
+      </w:pPr>
+    </w:lvl>
+    <w:lvl w:ilvl="3" w:tentative="1">
+      <w:start w:val="1"/>
+      <w:numFmt w:val="decimal"/>
+      <w:lvlText w:val="%4."/>
+      <w:lvlJc w:val="left"/>
+      <w:pPr>
+        <w:tabs>
+          <w:tab w:val="num" w:pos="2880"/>
+        </w:tabs>
+        <w:ind w:left="2880" w:hanging="360"/>
+      </w:pPr>
+    </w:lvl>
+    <w:lvl w:ilvl="4" w:tentative="1">
+      <w:start w:val="1"/>
+      <w:numFmt w:val="decimal"/>
+      <w:lvlText w:val="%5."/>
+      <w:lvlJc w:val="left"/>
+      <w:pPr>
+        <w:tabs>
+          <w:tab w:val="num" w:pos="3600"/>
+        </w:tabs>
+        <w:ind w:left="3600" w:hanging="360"/>
+      </w:pPr>
+    </w:lvl>
+    <w:lvl w:ilvl="5" w:tentative="1">
+      <w:start w:val="1"/>
+      <w:numFmt w:val="decimal"/>
+      <w:lvlText w:val="%6."/>
+      <w:lvlJc w:val="left"/>
+      <w:pPr>
+        <w:tabs>
+          <w:tab w:val="num" w:pos="4320"/>
+        </w:tabs>
+        <w:ind w:left="4320" w:hanging="360"/>
+      </w:pPr>
+    </w:lvl>
+    <w:lvl w:ilvl="6" w:tentative="1">
+      <w:start w:val="1"/>
+      <w:numFmt w:val="decimal"/>
+      <w:lvlText w:val="%7."/>
+      <w:lvlJc w:val="left"/>
+      <w:pPr>
+        <w:tabs>
+          <w:tab w:val="num" w:pos="5040"/>
+        </w:tabs>
+        <w:ind w:left="5040" w:hanging="360"/>
+      </w:pPr>
+    </w:lvl>
+    <w:lvl w:ilvl="7" w:tentative="1">
+      <w:start w:val="1"/>
+      <w:numFmt w:val="decimal"/>
+      <w:lvlText w:val="%8."/>
+      <w:lvlJc w:val="left"/>
+      <w:pPr>
+        <w:tabs>
+          <w:tab w:val="num" w:pos="5760"/>
+        </w:tabs>
+        <w:ind w:left="5760" w:hanging="360"/>
+      </w:pPr>
+    </w:lvl>
+    <w:lvl w:ilvl="8" w:tentative="1">
+      <w:start w:val="1"/>
+      <w:numFmt w:val="decimal"/>
+      <w:lvlText w:val="%9."/>
+      <w:lvlJc w:val="left"/>
+      <w:pPr>
+        <w:tabs>
+          <w:tab w:val="num" w:pos="6480"/>
+        </w:tabs>
+        <w:ind w:left="6480" w:hanging="360"/>
+      </w:pPr>
+    </w:lvl>
+  </w:abstractNum>
+  <w:abstractNum w:abstractNumId="2" w15:restartNumberingAfterBreak="0">
     <w:nsid w:val="376942A6"/>
     <w:multiLevelType w:val="hybridMultilevel"/>
     <w:tmpl w:val="E1FC2BBE"/>
@@ -2064,11 +2515,362 @@
       </w:pPr>
     </w:lvl>
   </w:abstractNum>
+  <w:abstractNum w:abstractNumId="3" w15:restartNumberingAfterBreak="0">
+    <w:nsid w:val="6F9208BD"/>
+    <w:multiLevelType w:val="multilevel"/>
+    <w:tmpl w:val="E918E5E2"/>
+    <w:lvl w:ilvl="0">
+      <w:start w:val="1"/>
+      <w:numFmt w:val="decimal"/>
+      <w:lvlText w:val="%1."/>
+      <w:lvlJc w:val="left"/>
+      <w:pPr>
+        <w:tabs>
+          <w:tab w:val="num" w:pos="720"/>
+        </w:tabs>
+        <w:ind w:left="720" w:hanging="360"/>
+      </w:pPr>
+    </w:lvl>
+    <w:lvl w:ilvl="1" w:tentative="1">
+      <w:start w:val="1"/>
+      <w:numFmt w:val="decimal"/>
+      <w:lvlText w:val="%2."/>
+      <w:lvlJc w:val="left"/>
+      <w:pPr>
+        <w:tabs>
+          <w:tab w:val="num" w:pos="1440"/>
+        </w:tabs>
+        <w:ind w:left="1440" w:hanging="360"/>
+      </w:pPr>
+    </w:lvl>
+    <w:lvl w:ilvl="2" w:tentative="1">
+      <w:start w:val="1"/>
+      <w:numFmt w:val="decimal"/>
+      <w:lvlText w:val="%3."/>
+      <w:lvlJc w:val="left"/>
+      <w:pPr>
+        <w:tabs>
+          <w:tab w:val="num" w:pos="2160"/>
+        </w:tabs>
+        <w:ind w:left="2160" w:hanging="360"/>
+      </w:pPr>
+    </w:lvl>
+    <w:lvl w:ilvl="3" w:tentative="1">
+      <w:start w:val="1"/>
+      <w:numFmt w:val="decimal"/>
+      <w:lvlText w:val="%4."/>
+      <w:lvlJc w:val="left"/>
+      <w:pPr>
+        <w:tabs>
+          <w:tab w:val="num" w:pos="2880"/>
+        </w:tabs>
+        <w:ind w:left="2880" w:hanging="360"/>
+      </w:pPr>
+    </w:lvl>
+    <w:lvl w:ilvl="4" w:tentative="1">
+      <w:start w:val="1"/>
+      <w:numFmt w:val="decimal"/>
+      <w:lvlText w:val="%5."/>
+      <w:lvlJc w:val="left"/>
+      <w:pPr>
+        <w:tabs>
+          <w:tab w:val="num" w:pos="3600"/>
+        </w:tabs>
+        <w:ind w:left="3600" w:hanging="360"/>
+      </w:pPr>
+    </w:lvl>
+    <w:lvl w:ilvl="5" w:tentative="1">
+      <w:start w:val="1"/>
+      <w:numFmt w:val="decimal"/>
+      <w:lvlText w:val="%6."/>
+      <w:lvlJc w:val="left"/>
+      <w:pPr>
+        <w:tabs>
+          <w:tab w:val="num" w:pos="4320"/>
+        </w:tabs>
+        <w:ind w:left="4320" w:hanging="360"/>
+      </w:pPr>
+    </w:lvl>
+    <w:lvl w:ilvl="6" w:tentative="1">
+      <w:start w:val="1"/>
+      <w:numFmt w:val="decimal"/>
+      <w:lvlText w:val="%7."/>
+      <w:lvlJc w:val="left"/>
+      <w:pPr>
+        <w:tabs>
+          <w:tab w:val="num" w:pos="5040"/>
+        </w:tabs>
+        <w:ind w:left="5040" w:hanging="360"/>
+      </w:pPr>
+    </w:lvl>
+    <w:lvl w:ilvl="7" w:tentative="1">
+      <w:start w:val="1"/>
+      <w:numFmt w:val="decimal"/>
+      <w:lvlText w:val="%8."/>
+      <w:lvlJc w:val="left"/>
+      <w:pPr>
+        <w:tabs>
+          <w:tab w:val="num" w:pos="5760"/>
+        </w:tabs>
+        <w:ind w:left="5760" w:hanging="360"/>
+      </w:pPr>
+    </w:lvl>
+    <w:lvl w:ilvl="8" w:tentative="1">
+      <w:start w:val="1"/>
+      <w:numFmt w:val="decimal"/>
+      <w:lvlText w:val="%9."/>
+      <w:lvlJc w:val="left"/>
+      <w:pPr>
+        <w:tabs>
+          <w:tab w:val="num" w:pos="6480"/>
+        </w:tabs>
+        <w:ind w:left="6480" w:hanging="360"/>
+      </w:pPr>
+    </w:lvl>
+  </w:abstractNum>
+  <w:abstractNum w:abstractNumId="4" w15:restartNumberingAfterBreak="0">
+    <w:nsid w:val="76C81958"/>
+    <w:multiLevelType w:val="multilevel"/>
+    <w:tmpl w:val="1074855E"/>
+    <w:lvl w:ilvl="0">
+      <w:start w:val="1"/>
+      <w:numFmt w:val="decimal"/>
+      <w:lvlText w:val="%1."/>
+      <w:lvlJc w:val="left"/>
+      <w:pPr>
+        <w:tabs>
+          <w:tab w:val="num" w:pos="720"/>
+        </w:tabs>
+        <w:ind w:left="720" w:hanging="360"/>
+      </w:pPr>
+    </w:lvl>
+    <w:lvl w:ilvl="1" w:tentative="1">
+      <w:start w:val="1"/>
+      <w:numFmt w:val="decimal"/>
+      <w:lvlText w:val="%2."/>
+      <w:lvlJc w:val="left"/>
+      <w:pPr>
+        <w:tabs>
+          <w:tab w:val="num" w:pos="1440"/>
+        </w:tabs>
+        <w:ind w:left="1440" w:hanging="360"/>
+      </w:pPr>
+    </w:lvl>
+    <w:lvl w:ilvl="2" w:tentative="1">
+      <w:start w:val="1"/>
+      <w:numFmt w:val="decimal"/>
+      <w:lvlText w:val="%3."/>
+      <w:lvlJc w:val="left"/>
+      <w:pPr>
+        <w:tabs>
+          <w:tab w:val="num" w:pos="2160"/>
+        </w:tabs>
+        <w:ind w:left="2160" w:hanging="360"/>
+      </w:pPr>
+    </w:lvl>
+    <w:lvl w:ilvl="3" w:tentative="1">
+      <w:start w:val="1"/>
+      <w:numFmt w:val="decimal"/>
+      <w:lvlText w:val="%4."/>
+      <w:lvlJc w:val="left"/>
+      <w:pPr>
+        <w:tabs>
+          <w:tab w:val="num" w:pos="2880"/>
+        </w:tabs>
+        <w:ind w:left="2880" w:hanging="360"/>
+      </w:pPr>
+    </w:lvl>
+    <w:lvl w:ilvl="4" w:tentative="1">
+      <w:start w:val="1"/>
+      <w:numFmt w:val="decimal"/>
+      <w:lvlText w:val="%5."/>
+      <w:lvlJc w:val="left"/>
+      <w:pPr>
+        <w:tabs>
+          <w:tab w:val="num" w:pos="3600"/>
+        </w:tabs>
+        <w:ind w:left="3600" w:hanging="360"/>
+      </w:pPr>
+    </w:lvl>
+    <w:lvl w:ilvl="5" w:tentative="1">
+      <w:start w:val="1"/>
+      <w:numFmt w:val="decimal"/>
+      <w:lvlText w:val="%6."/>
+      <w:lvlJc w:val="left"/>
+      <w:pPr>
+        <w:tabs>
+          <w:tab w:val="num" w:pos="4320"/>
+        </w:tabs>
+        <w:ind w:left="4320" w:hanging="360"/>
+      </w:pPr>
+    </w:lvl>
+    <w:lvl w:ilvl="6" w:tentative="1">
+      <w:start w:val="1"/>
+      <w:numFmt w:val="decimal"/>
+      <w:lvlText w:val="%7."/>
+      <w:lvlJc w:val="left"/>
+      <w:pPr>
+        <w:tabs>
+          <w:tab w:val="num" w:pos="5040"/>
+        </w:tabs>
+        <w:ind w:left="5040" w:hanging="360"/>
+      </w:pPr>
+    </w:lvl>
+    <w:lvl w:ilvl="7" w:tentative="1">
+      <w:start w:val="1"/>
+      <w:numFmt w:val="decimal"/>
+      <w:lvlText w:val="%8."/>
+      <w:lvlJc w:val="left"/>
+      <w:pPr>
+        <w:tabs>
+          <w:tab w:val="num" w:pos="5760"/>
+        </w:tabs>
+        <w:ind w:left="5760" w:hanging="360"/>
+      </w:pPr>
+    </w:lvl>
+    <w:lvl w:ilvl="8" w:tentative="1">
+      <w:start w:val="1"/>
+      <w:numFmt w:val="decimal"/>
+      <w:lvlText w:val="%9."/>
+      <w:lvlJc w:val="left"/>
+      <w:pPr>
+        <w:tabs>
+          <w:tab w:val="num" w:pos="6480"/>
+        </w:tabs>
+        <w:ind w:left="6480" w:hanging="360"/>
+      </w:pPr>
+    </w:lvl>
+  </w:abstractNum>
+  <w:abstractNum w:abstractNumId="5" w15:restartNumberingAfterBreak="0">
+    <w:nsid w:val="789661D0"/>
+    <w:multiLevelType w:val="multilevel"/>
+    <w:tmpl w:val="450E9444"/>
+    <w:lvl w:ilvl="0">
+      <w:start w:val="1"/>
+      <w:numFmt w:val="decimal"/>
+      <w:lvlText w:val="%1."/>
+      <w:lvlJc w:val="left"/>
+      <w:pPr>
+        <w:tabs>
+          <w:tab w:val="num" w:pos="720"/>
+        </w:tabs>
+        <w:ind w:left="720" w:hanging="360"/>
+      </w:pPr>
+    </w:lvl>
+    <w:lvl w:ilvl="1" w:tentative="1">
+      <w:start w:val="1"/>
+      <w:numFmt w:val="decimal"/>
+      <w:lvlText w:val="%2."/>
+      <w:lvlJc w:val="left"/>
+      <w:pPr>
+        <w:tabs>
+          <w:tab w:val="num" w:pos="1440"/>
+        </w:tabs>
+        <w:ind w:left="1440" w:hanging="360"/>
+      </w:pPr>
+    </w:lvl>
+    <w:lvl w:ilvl="2" w:tentative="1">
+      <w:start w:val="1"/>
+      <w:numFmt w:val="decimal"/>
+      <w:lvlText w:val="%3."/>
+      <w:lvlJc w:val="left"/>
+      <w:pPr>
+        <w:tabs>
+          <w:tab w:val="num" w:pos="2160"/>
+        </w:tabs>
+        <w:ind w:left="2160" w:hanging="360"/>
+      </w:pPr>
+    </w:lvl>
+    <w:lvl w:ilvl="3" w:tentative="1">
+      <w:start w:val="1"/>
+      <w:numFmt w:val="decimal"/>
+      <w:lvlText w:val="%4."/>
+      <w:lvlJc w:val="left"/>
+      <w:pPr>
+        <w:tabs>
+          <w:tab w:val="num" w:pos="2880"/>
+        </w:tabs>
+        <w:ind w:left="2880" w:hanging="360"/>
+      </w:pPr>
+    </w:lvl>
+    <w:lvl w:ilvl="4" w:tentative="1">
+      <w:start w:val="1"/>
+      <w:numFmt w:val="decimal"/>
+      <w:lvlText w:val="%5."/>
+      <w:lvlJc w:val="left"/>
+      <w:pPr>
+        <w:tabs>
+          <w:tab w:val="num" w:pos="3600"/>
+        </w:tabs>
+        <w:ind w:left="3600" w:hanging="360"/>
+      </w:pPr>
+    </w:lvl>
+    <w:lvl w:ilvl="5" w:tentative="1">
+      <w:start w:val="1"/>
+      <w:numFmt w:val="decimal"/>
+      <w:lvlText w:val="%6."/>
+      <w:lvlJc w:val="left"/>
+      <w:pPr>
+        <w:tabs>
+          <w:tab w:val="num" w:pos="4320"/>
+        </w:tabs>
+        <w:ind w:left="4320" w:hanging="360"/>
+      </w:pPr>
+    </w:lvl>
+    <w:lvl w:ilvl="6" w:tentative="1">
+      <w:start w:val="1"/>
+      <w:numFmt w:val="decimal"/>
+      <w:lvlText w:val="%7."/>
+      <w:lvlJc w:val="left"/>
+      <w:pPr>
+        <w:tabs>
+          <w:tab w:val="num" w:pos="5040"/>
+        </w:tabs>
+        <w:ind w:left="5040" w:hanging="360"/>
+      </w:pPr>
+    </w:lvl>
+    <w:lvl w:ilvl="7" w:tentative="1">
+      <w:start w:val="1"/>
+      <w:numFmt w:val="decimal"/>
+      <w:lvlText w:val="%8."/>
+      <w:lvlJc w:val="left"/>
+      <w:pPr>
+        <w:tabs>
+          <w:tab w:val="num" w:pos="5760"/>
+        </w:tabs>
+        <w:ind w:left="5760" w:hanging="360"/>
+      </w:pPr>
+    </w:lvl>
+    <w:lvl w:ilvl="8" w:tentative="1">
+      <w:start w:val="1"/>
+      <w:numFmt w:val="decimal"/>
+      <w:lvlText w:val="%9."/>
+      <w:lvlJc w:val="left"/>
+      <w:pPr>
+        <w:tabs>
+          <w:tab w:val="num" w:pos="6480"/>
+        </w:tabs>
+        <w:ind w:left="6480" w:hanging="360"/>
+      </w:pPr>
+    </w:lvl>
+  </w:abstractNum>
   <w:num w:numId="1" w16cid:durableId="1372345994">
-    <w:abstractNumId w:val="1"/>
+    <w:abstractNumId w:val="2"/>
   </w:num>
   <w:num w:numId="2" w16cid:durableId="196889160">
     <w:abstractNumId w:val="0"/>
+  </w:num>
+  <w:num w:numId="3" w16cid:durableId="1269268447">
+    <w:abstractNumId w:val="5"/>
+  </w:num>
+  <w:num w:numId="4" w16cid:durableId="1249729395">
+    <w:abstractNumId w:val="3"/>
+  </w:num>
+  <w:num w:numId="5" w16cid:durableId="2119596423">
+    <w:abstractNumId w:val="1"/>
+  </w:num>
+  <w:num w:numId="6" w16cid:durableId="1986934194">
+    <w:abstractNumId w:val="4"/>
   </w:num>
 </w:numbering>
 </file>
@@ -2621,6 +3423,17 @@
       <w:shd w:val="clear" w:color="auto" w:fill="E1DFDD"/>
     </w:rPr>
   </w:style>
+  <w:style w:type="character" w:styleId="ac">
+    <w:name w:val="Strong"/>
+    <w:basedOn w:val="a0"/>
+    <w:uiPriority w:val="22"/>
+    <w:qFormat/>
+    <w:rsid w:val="005E6990"/>
+    <w:rPr>
+      <w:b/>
+      <w:bCs/>
+    </w:rPr>
+  </w:style>
 </w:styles>
 </file>
 

</xml_diff>